<commit_message>
14. Spring MVC - Form Tags and Data Binding => Form Tag Text Fields complete
</commit_message>
<xml_diff>
--- a/14. Spring MVC - Form Tags and Data Binding/Note/14.1. Form Tag Text Fields - Overview.docx
+++ b/14. Spring MVC - Form Tags and Data Binding/Note/14.1. Form Tag Text Fields - Overview.docx
@@ -1,6 +1,6 @@
 
 <file path=word/document.xml><?xml version="1.0" encoding="utf-8"?>
-<w:document xmlns:wpc="http://schemas.microsoft.com/office/word/2010/wordprocessingCanvas" xmlns:cx="http://schemas.microsoft.com/office/drawing/2014/chartex" xmlns:cx1="http://schemas.microsoft.com/office/drawing/2015/9/8/chartex" xmlns:cx2="http://schemas.microsoft.com/office/drawing/2015/10/21/chartex" xmlns:cx3="http://schemas.microsoft.com/office/drawing/2016/5/9/chartex" xmlns:cx4="http://schemas.microsoft.com/office/drawing/2016/5/10/chartex" xmlns:cx5="http://schemas.microsoft.com/office/drawing/2016/5/11/chartex" xmlns:cx6="http://schemas.microsoft.com/office/drawing/2016/5/12/chartex" xmlns:cx7="http://schemas.microsoft.com/office/drawing/2016/5/13/chartex" xmlns:cx8="http://schemas.microsoft.com/office/drawing/2016/5/14/chartex" xmlns:mc="http://schemas.openxmlformats.org/markup-compatibility/2006" xmlns:aink="http://schemas.microsoft.com/office/drawing/2016/ink" xmlns:am3d="http://schemas.microsoft.com/office/drawing/2017/model3d" xmlns:o="urn:schemas-microsoft-com:office:office" xmlns:r="http://schemas.openxmlformats.org/officeDocument/2006/relationships" xmlns:m="http://schemas.openxmlformats.org/officeDocument/2006/math" xmlns:v="urn:schemas-microsoft-com:vml" xmlns:wp14="http://schemas.microsoft.com/office/word/2010/wordprocessingDrawing" xmlns:wp="http://schemas.openxmlformats.org/drawingml/2006/wordprocessingDrawing" xmlns:w10="urn:schemas-microsoft-com:office:word" xmlns:w="http://schemas.openxmlformats.org/wordprocessingml/2006/main" xmlns:w14="http://schemas.microsoft.com/office/word/2010/wordml" xmlns:w15="http://schemas.microsoft.com/office/word/2012/wordml" xmlns:w16cid="http://schemas.microsoft.com/office/word/2016/wordml/cid" xmlns:w16se="http://schemas.microsoft.com/office/word/2015/wordml/symex" xmlns:wpg="http://schemas.microsoft.com/office/word/2010/wordprocessingGroup" xmlns:wpi="http://schemas.microsoft.com/office/word/2010/wordprocessingInk" xmlns:wne="http://schemas.microsoft.com/office/word/2006/wordml" xmlns:wps="http://schemas.microsoft.com/office/word/2010/wordprocessingShape" mc:Ignorable="w14 w15 w16se w16cid wp14">
+<w:document xmlns:wpc="http://schemas.microsoft.com/office/word/2010/wordprocessingCanvas" xmlns:mc="http://schemas.openxmlformats.org/markup-compatibility/2006" xmlns:o="urn:schemas-microsoft-com:office:office" xmlns:r="http://schemas.openxmlformats.org/officeDocument/2006/relationships" xmlns:m="http://schemas.openxmlformats.org/officeDocument/2006/math" xmlns:v="urn:schemas-microsoft-com:vml" xmlns:wp14="http://schemas.microsoft.com/office/word/2010/wordprocessingDrawing" xmlns:wp="http://schemas.openxmlformats.org/drawingml/2006/wordprocessingDrawing" xmlns:w10="urn:schemas-microsoft-com:office:word" xmlns:w="http://schemas.openxmlformats.org/wordprocessingml/2006/main" xmlns:w14="http://schemas.microsoft.com/office/word/2010/wordml" xmlns:wpg="http://schemas.microsoft.com/office/word/2010/wordprocessingGroup" xmlns:wpi="http://schemas.microsoft.com/office/word/2010/wordprocessingInk" xmlns:wne="http://schemas.microsoft.com/office/word/2006/wordml" xmlns:wps="http://schemas.microsoft.com/office/word/2010/wordprocessingShape" mc:Ignorable="w14 wp14">
   <w:body>
     <w:p>
       <w:pPr>
@@ -122,7 +122,6 @@
         <w:t>&lt;</w:t>
       </w:r>
       <w:proofErr w:type="spellStart"/>
-      <w:proofErr w:type="gramStart"/>
       <w:r>
         <w:rPr>
           <w:rStyle w:val="tag-name"/>
@@ -134,7 +133,21 @@
           <w:szCs w:val="22"/>
           <w:bdr w:val="none" w:sz="0" w:space="0" w:color="auto" w:frame="1"/>
         </w:rPr>
-        <w:t>form:input</w:t>
+        <w:t>form</w:t>
+      </w:r>
+      <w:proofErr w:type="gramStart"/>
+      <w:r>
+        <w:rPr>
+          <w:rStyle w:val="tag-name"/>
+          <w:rFonts w:ascii="Courier New" w:hAnsi="Courier New" w:cs="Courier New"/>
+          <w:b/>
+          <w:bCs/>
+          <w:color w:val="006699"/>
+          <w:sz w:val="22"/>
+          <w:szCs w:val="22"/>
+          <w:bdr w:val="none" w:sz="0" w:space="0" w:color="auto" w:frame="1"/>
+        </w:rPr>
+        <w:t>:input</w:t>
       </w:r>
       <w:proofErr w:type="spellEnd"/>
       <w:proofErr w:type="gramEnd"/>
@@ -256,7 +269,7 @@
                     <pic:cNvPicPr/>
                   </pic:nvPicPr>
                   <pic:blipFill>
-                    <a:blip r:embed="rId5">
+                    <a:blip r:embed="rId6">
                       <a:extLst>
                         <a:ext uri="{28A0092B-C50C-407E-A947-70E740481C1C}">
                           <a14:useLocalDpi xmlns:a14="http://schemas.microsoft.com/office/drawing/2010/main" val="0"/>
@@ -378,6 +391,7 @@
           <w:b/>
         </w:rPr>
       </w:pPr>
+      <w:proofErr w:type="gramStart"/>
       <w:r>
         <w:rPr>
           <w:rStyle w:val="fontstyle01"/>
@@ -411,6 +425,7 @@
         </w:rPr>
         <w:t>(</w:t>
       </w:r>
+      <w:proofErr w:type="gramEnd"/>
       <w:r>
         <w:rPr>
           <w:rStyle w:val="fontstyle01"/>
@@ -489,7 +504,6 @@
         <w:t xml:space="preserve">String </w:t>
       </w:r>
       <w:proofErr w:type="spellStart"/>
-      <w:proofErr w:type="gramStart"/>
       <w:r>
         <w:rPr>
           <w:rStyle w:val="fontstyle01"/>
@@ -511,19 +525,7 @@
           <w:sz w:val="22"/>
           <w:szCs w:val="22"/>
         </w:rPr>
-        <w:t>(</w:t>
-      </w:r>
-      <w:proofErr w:type="gramEnd"/>
-      <w:r>
-        <w:rPr>
-          <w:rStyle w:val="fontstyle01"/>
-          <w:rFonts w:ascii="Courier New" w:hAnsi="Courier New" w:cs="Courier New"/>
-          <w:b w:val="0"/>
-          <w:color w:val="000000"/>
-          <w:sz w:val="22"/>
-          <w:szCs w:val="22"/>
-        </w:rPr>
-        <w:t xml:space="preserve">Model </w:t>
+        <w:t xml:space="preserve">(Model </w:t>
       </w:r>
       <w:proofErr w:type="spellStart"/>
       <w:r>
@@ -756,6 +758,7 @@
         <w:t>"</w:t>
       </w:r>
       <w:proofErr w:type="spellStart"/>
+      <w:proofErr w:type="gramStart"/>
       <w:r>
         <w:rPr>
           <w:rFonts w:ascii="Courier New" w:hAnsi="Courier New" w:cs="Courier New"/>
@@ -769,23 +772,15 @@
           <w:rFonts w:ascii="Courier New" w:hAnsi="Courier New" w:cs="Courier New"/>
           <w:color w:val="00B0F0"/>
         </w:rPr>
-        <w:t xml:space="preserve">("student", new </w:t>
-      </w:r>
-      <w:proofErr w:type="gramStart"/>
+        <w:t>(</w:t>
+      </w:r>
+      <w:proofErr w:type="gramEnd"/>
       <w:r>
         <w:rPr>
           <w:rFonts w:ascii="Courier New" w:hAnsi="Courier New" w:cs="Courier New"/>
           <w:color w:val="00B0F0"/>
         </w:rPr>
-        <w:t>Student(</w:t>
-      </w:r>
-      <w:proofErr w:type="gramEnd"/>
-      <w:r>
-        <w:rPr>
-          <w:rFonts w:ascii="Courier New" w:hAnsi="Courier New" w:cs="Courier New"/>
-          <w:color w:val="00B0F0"/>
-        </w:rPr>
-        <w:t>));</w:t>
+        <w:t>"student", new Student());</w:t>
       </w:r>
       <w:r>
         <w:t>"</w:t>
@@ -823,16 +818,17 @@
       <w:r>
         <w:t xml:space="preserve"> is attribute value. Effectively we are creating </w:t>
       </w:r>
-      <w:proofErr w:type="gramStart"/>
-      <w:r>
-        <w:t>a</w:t>
-      </w:r>
-      <w:proofErr w:type="gramEnd"/>
+      <w:r>
+        <w:t>an</w:t>
+      </w:r>
       <w:r>
         <w:t xml:space="preserve"> empty Student object</w:t>
       </w:r>
       <w:r>
-        <w:t xml:space="preserve">, that I will pass to the form for the form to make use of with data binding. </w:t>
+        <w:t xml:space="preserve"> </w:t>
+      </w:r>
+      <w:r>
+        <w:t xml:space="preserve">that I will pass to the form for the form to make use of with data binding. </w:t>
       </w:r>
     </w:p>
     <w:p>
@@ -902,6 +898,14 @@
         <w:t>&lt;</w:t>
       </w:r>
       <w:proofErr w:type="spellStart"/>
+      <w:r>
+        <w:rPr>
+          <w:rFonts w:ascii="Courier New" w:hAnsi="Courier New" w:cs="Courier New"/>
+          <w:bCs/>
+          <w:color w:val="4E9192"/>
+        </w:rPr>
+        <w:t>form</w:t>
+      </w:r>
       <w:proofErr w:type="gramStart"/>
       <w:r>
         <w:rPr>
@@ -909,7 +913,7 @@
           <w:bCs/>
           <w:color w:val="4E9192"/>
         </w:rPr>
-        <w:t>form:form</w:t>
+        <w:t>:form</w:t>
       </w:r>
       <w:proofErr w:type="spellEnd"/>
       <w:proofErr w:type="gramEnd"/>
@@ -1214,6 +1218,14 @@
         <w:t>&lt;</w:t>
       </w:r>
       <w:proofErr w:type="spellStart"/>
+      <w:r>
+        <w:rPr>
+          <w:rFonts w:ascii="Courier New" w:hAnsi="Courier New" w:cs="Courier New"/>
+          <w:bCs/>
+          <w:color w:val="4E9192"/>
+        </w:rPr>
+        <w:t>form</w:t>
+      </w:r>
       <w:proofErr w:type="gramStart"/>
       <w:r>
         <w:rPr>
@@ -1221,7 +1233,7 @@
           <w:bCs/>
           <w:color w:val="4E9192"/>
         </w:rPr>
-        <w:t>form:input</w:t>
+        <w:t>:input</w:t>
       </w:r>
       <w:proofErr w:type="spellEnd"/>
       <w:proofErr w:type="gramEnd"/>
@@ -1459,6 +1471,14 @@
         <w:t>&lt;/</w:t>
       </w:r>
       <w:proofErr w:type="spellStart"/>
+      <w:r>
+        <w:rPr>
+          <w:rFonts w:ascii="Courier New" w:hAnsi="Courier New" w:cs="Courier New"/>
+          <w:bCs/>
+          <w:color w:val="4E9192"/>
+        </w:rPr>
+        <w:t>form</w:t>
+      </w:r>
       <w:proofErr w:type="gramStart"/>
       <w:r>
         <w:rPr>
@@ -1466,7 +1486,7 @@
           <w:bCs/>
           <w:color w:val="4E9192"/>
         </w:rPr>
-        <w:t>form:form</w:t>
+        <w:t>:form</w:t>
       </w:r>
       <w:proofErr w:type="spellEnd"/>
       <w:proofErr w:type="gramEnd"/>
@@ -1508,7 +1528,7 @@
                     <pic:cNvPicPr/>
                   </pic:nvPicPr>
                   <pic:blipFill>
-                    <a:blip r:embed="rId6">
+                    <a:blip r:embed="rId7">
                       <a:extLst>
                         <a:ext uri="{28A0092B-C50C-407E-A947-70E740481C1C}">
                           <a14:useLocalDpi xmlns:a14="http://schemas.microsoft.com/office/drawing/2010/main" val="0"/>
@@ -1608,7 +1628,7 @@
                     <pic:cNvPicPr/>
                   </pic:nvPicPr>
                   <pic:blipFill>
-                    <a:blip r:embed="rId7">
+                    <a:blip r:embed="rId8">
                       <a:extLst>
                         <a:ext uri="{28A0092B-C50C-407E-A947-70E740481C1C}">
                           <a14:useLocalDpi xmlns:a14="http://schemas.microsoft.com/office/drawing/2010/main" val="0"/>
@@ -1769,41 +1789,1446 @@
         <w:t>"</w:t>
       </w:r>
       <w:r>
+        <w:t xml:space="preserve"> actually binds this form field to a property on the bean. </w:t>
+      </w:r>
+    </w:p>
+    <w:p>
+      <w:pPr>
+        <w:spacing w:after="0" w:line="0" w:lineRule="atLeast"/>
+      </w:pPr>
+    </w:p>
+    <w:p>
+      <w:pPr>
+        <w:spacing w:after="0" w:line="0" w:lineRule="atLeast"/>
+      </w:pPr>
+      <w:r>
+        <w:rPr>
+          <w:b/>
+          <w:u w:val="single"/>
+        </w:rPr>
+        <w:t xml:space="preserve">When Form is </w:t>
+      </w:r>
+      <w:proofErr w:type="gramStart"/>
+      <w:r>
+        <w:rPr>
+          <w:b/>
+          <w:u w:val="single"/>
+        </w:rPr>
+        <w:t>Loaded</w:t>
+      </w:r>
+      <w:proofErr w:type="gramEnd"/>
+      <w:r>
+        <w:rPr>
+          <w:b/>
+          <w:u w:val="single"/>
+        </w:rPr>
+        <w:t xml:space="preserve"> … fields are populated</w:t>
+      </w:r>
+      <w:r>
+        <w:t>:</w:t>
+      </w:r>
+    </w:p>
+    <w:p>
+      <w:pPr>
+        <w:spacing w:after="0" w:line="0" w:lineRule="atLeast"/>
+      </w:pPr>
+      <w:r>
+        <w:t xml:space="preserve">When the form is first loaded, Spring MVC will do behind the scenes is that they will actually use to populate the form field. When they have </w:t>
+      </w:r>
+      <w:r>
+        <w:rPr>
+          <w:rFonts w:ascii="Courier New" w:hAnsi="Courier New" w:cs="Courier New"/>
+          <w:b/>
+          <w:bCs/>
+          <w:color w:val="932192"/>
+        </w:rPr>
+        <w:t>path</w:t>
+      </w:r>
+      <w:r>
+        <w:rPr>
+          <w:rFonts w:ascii="Courier New" w:hAnsi="Courier New" w:cs="Courier New"/>
+          <w:b/>
+          <w:bCs/>
+          <w:color w:val="000000"/>
+        </w:rPr>
+        <w:t>=</w:t>
+      </w:r>
+      <w:r>
+        <w:rPr>
+          <w:rFonts w:ascii="Courier New" w:hAnsi="Courier New" w:cs="Courier New"/>
+          <w:b/>
+          <w:bCs/>
+          <w:i/>
+          <w:iCs/>
+          <w:color w:val="3933FF"/>
+        </w:rPr>
+        <w:t>"</w:t>
+      </w:r>
+      <w:proofErr w:type="spellStart"/>
+      <w:r>
+        <w:rPr>
+          <w:rFonts w:ascii="Courier New" w:hAnsi="Courier New" w:cs="Courier New"/>
+          <w:b/>
+          <w:bCs/>
+          <w:i/>
+          <w:iCs/>
+          <w:color w:val="3933FF"/>
+        </w:rPr>
+        <w:t>firstName</w:t>
+      </w:r>
+      <w:proofErr w:type="spellEnd"/>
+      <w:proofErr w:type="gramStart"/>
+      <w:r>
+        <w:rPr>
+          <w:rFonts w:ascii="Courier New" w:hAnsi="Courier New" w:cs="Courier New"/>
+          <w:b/>
+          <w:bCs/>
+          <w:i/>
+          <w:iCs/>
+          <w:color w:val="3933FF"/>
+        </w:rPr>
+        <w:t>"</w:t>
+      </w:r>
+      <w:r>
         <w:t xml:space="preserve"> </w:t>
       </w:r>
       <w:r>
-        <w:t xml:space="preserve">actually binds this form field to a property on the bean. </w:t>
-      </w:r>
-    </w:p>
-    <w:p>
-      <w:pPr>
-        <w:spacing w:after="0" w:line="0" w:lineRule="atLeast"/>
-      </w:pPr>
-    </w:p>
-    <w:p>
-      <w:pPr>
-        <w:spacing w:after="0" w:line="0" w:lineRule="atLeast"/>
-      </w:pPr>
+        <w:t xml:space="preserve"> Spring</w:t>
+      </w:r>
+      <w:proofErr w:type="gramEnd"/>
+      <w:r>
+        <w:t xml:space="preserve"> MVC will call </w:t>
+      </w:r>
+      <w:proofErr w:type="spellStart"/>
+      <w:r>
+        <w:t>student.getFirstName</w:t>
+      </w:r>
+      <w:proofErr w:type="spellEnd"/>
+      <w:r>
+        <w:t xml:space="preserve">() and they use that modal attribute from at top to retrieve that data. </w:t>
+      </w:r>
+      <w:r>
+        <w:t xml:space="preserve">If it’s null then that form field will simply be empty. </w:t>
+      </w:r>
+    </w:p>
+    <w:p>
+      <w:pPr>
+        <w:spacing w:after="0" w:line="0" w:lineRule="atLeast"/>
+      </w:pPr>
+    </w:p>
+    <w:p>
+      <w:pPr>
+        <w:spacing w:after="0" w:line="0" w:lineRule="atLeast"/>
+      </w:pPr>
+      <w:r>
+        <w:rPr>
+          <w:noProof/>
+        </w:rPr>
+        <w:drawing>
+          <wp:inline distT="0" distB="0" distL="0" distR="0" wp14:anchorId="49FB0180" wp14:editId="569A9640">
+            <wp:extent cx="5886450" cy="2905125"/>
+            <wp:effectExtent l="19050" t="19050" r="19050" b="28575"/>
+            <wp:docPr id="5" name="Picture 5"/>
+            <wp:cNvGraphicFramePr>
+              <a:graphicFrameLocks xmlns:a="http://schemas.openxmlformats.org/drawingml/2006/main" noChangeAspect="1"/>
+            </wp:cNvGraphicFramePr>
+            <a:graphic xmlns:a="http://schemas.openxmlformats.org/drawingml/2006/main">
+              <a:graphicData uri="http://schemas.openxmlformats.org/drawingml/2006/picture">
+                <pic:pic xmlns:pic="http://schemas.openxmlformats.org/drawingml/2006/picture">
+                  <pic:nvPicPr>
+                    <pic:cNvPr id="0" name="When Form is Loaded … fields are populated.PNG"/>
+                    <pic:cNvPicPr/>
+                  </pic:nvPicPr>
+                  <pic:blipFill>
+                    <a:blip r:embed="rId9">
+                      <a:extLst>
+                        <a:ext uri="{28A0092B-C50C-407E-A947-70E740481C1C}">
+                          <a14:useLocalDpi xmlns:a14="http://schemas.microsoft.com/office/drawing/2010/main" val="0"/>
+                        </a:ext>
+                      </a:extLst>
+                    </a:blip>
+                    <a:stretch>
+                      <a:fillRect/>
+                    </a:stretch>
+                  </pic:blipFill>
+                  <pic:spPr>
+                    <a:xfrm>
+                      <a:off x="0" y="0"/>
+                      <a:ext cx="5886450" cy="2905125"/>
+                    </a:xfrm>
+                    <a:prstGeom prst="rect">
+                      <a:avLst/>
+                    </a:prstGeom>
+                    <a:ln>
+                      <a:solidFill>
+                        <a:srgbClr val="FF0000"/>
+                      </a:solidFill>
+                    </a:ln>
+                  </pic:spPr>
+                </pic:pic>
+              </a:graphicData>
+            </a:graphic>
+          </wp:inline>
+        </w:drawing>
+      </w:r>
+    </w:p>
+    <w:p>
+      <w:pPr>
+        <w:spacing w:after="0" w:line="0" w:lineRule="atLeast"/>
+      </w:pPr>
+    </w:p>
+    <w:p>
+      <w:pPr>
+        <w:spacing w:after="0" w:line="0" w:lineRule="atLeast"/>
+      </w:pPr>
+      <w:r>
+        <w:rPr>
+          <w:b/>
+          <w:u w:val="single"/>
+        </w:rPr>
+        <w:t xml:space="preserve">When Form is submitted </w:t>
+      </w:r>
+      <w:proofErr w:type="gramStart"/>
+      <w:r>
+        <w:rPr>
+          <w:b/>
+          <w:u w:val="single"/>
+        </w:rPr>
+        <w:t>Spring</w:t>
+      </w:r>
+      <w:proofErr w:type="gramEnd"/>
+      <w:r>
+        <w:rPr>
+          <w:b/>
+          <w:u w:val="single"/>
+        </w:rPr>
+        <w:t xml:space="preserve"> will</w:t>
+      </w:r>
+      <w:r>
+        <w:rPr>
+          <w:b/>
+          <w:u w:val="single"/>
+        </w:rPr>
+        <w:t xml:space="preserve"> calls setter methods</w:t>
+      </w:r>
+      <w:r>
+        <w:t>:</w:t>
+      </w:r>
+    </w:p>
+    <w:p>
+      <w:pPr>
+        <w:spacing w:after="0" w:line="0" w:lineRule="atLeast"/>
+      </w:pPr>
+      <w:r>
+        <w:t xml:space="preserve">When Form is submitted </w:t>
+      </w:r>
+      <w:proofErr w:type="gramStart"/>
+      <w:r>
+        <w:t>Spring</w:t>
+      </w:r>
+      <w:proofErr w:type="gramEnd"/>
+      <w:r>
+        <w:t xml:space="preserve"> actually call the</w:t>
+      </w:r>
+      <w:r>
+        <w:t xml:space="preserve"> setter methods</w:t>
+      </w:r>
+      <w:r>
+        <w:t xml:space="preserve">. </w:t>
+      </w:r>
+    </w:p>
+    <w:p>
+      <w:pPr>
+        <w:spacing w:after="0" w:line="0" w:lineRule="atLeast"/>
+      </w:pPr>
+    </w:p>
+    <w:p>
+      <w:pPr>
+        <w:spacing w:after="0" w:line="0" w:lineRule="atLeast"/>
+      </w:pPr>
+      <w:r>
+        <w:rPr>
+          <w:noProof/>
+        </w:rPr>
+        <w:drawing>
+          <wp:inline distT="0" distB="0" distL="0" distR="0" wp14:anchorId="2660C285" wp14:editId="0634FBFB">
+            <wp:extent cx="5858693" cy="2772162"/>
+            <wp:effectExtent l="19050" t="19050" r="27940" b="28575"/>
+            <wp:docPr id="6" name="Picture 6"/>
+            <wp:cNvGraphicFramePr>
+              <a:graphicFrameLocks xmlns:a="http://schemas.openxmlformats.org/drawingml/2006/main" noChangeAspect="1"/>
+            </wp:cNvGraphicFramePr>
+            <a:graphic xmlns:a="http://schemas.openxmlformats.org/drawingml/2006/main">
+              <a:graphicData uri="http://schemas.openxmlformats.org/drawingml/2006/picture">
+                <pic:pic xmlns:pic="http://schemas.openxmlformats.org/drawingml/2006/picture">
+                  <pic:nvPicPr>
+                    <pic:cNvPr id="0" name="When Form is submitted Spring will calls setter methods.PNG"/>
+                    <pic:cNvPicPr/>
+                  </pic:nvPicPr>
+                  <pic:blipFill>
+                    <a:blip r:embed="rId10">
+                      <a:extLst>
+                        <a:ext uri="{28A0092B-C50C-407E-A947-70E740481C1C}">
+                          <a14:useLocalDpi xmlns:a14="http://schemas.microsoft.com/office/drawing/2010/main" val="0"/>
+                        </a:ext>
+                      </a:extLst>
+                    </a:blip>
+                    <a:stretch>
+                      <a:fillRect/>
+                    </a:stretch>
+                  </pic:blipFill>
+                  <pic:spPr>
+                    <a:xfrm>
+                      <a:off x="0" y="0"/>
+                      <a:ext cx="5858693" cy="2772162"/>
+                    </a:xfrm>
+                    <a:prstGeom prst="rect">
+                      <a:avLst/>
+                    </a:prstGeom>
+                    <a:ln>
+                      <a:solidFill>
+                        <a:srgbClr val="FF0000"/>
+                      </a:solidFill>
+                    </a:ln>
+                  </pic:spPr>
+                </pic:pic>
+              </a:graphicData>
+            </a:graphic>
+          </wp:inline>
+        </w:drawing>
+      </w:r>
+    </w:p>
+    <w:p>
+      <w:pPr>
+        <w:spacing w:after="0" w:line="0" w:lineRule="atLeast"/>
+      </w:pPr>
+    </w:p>
+    <w:p>
+      <w:pPr>
+        <w:spacing w:after="0" w:line="0" w:lineRule="atLeast"/>
+      </w:pPr>
+      <w:r>
+        <w:rPr>
+          <w:b/>
+          <w:u w:val="single"/>
+        </w:rPr>
+        <w:lastRenderedPageBreak/>
+        <w:t>Handling Form Submission in the Controller</w:t>
+      </w:r>
+      <w:r>
+        <w:t>:</w:t>
+      </w:r>
+    </w:p>
+    <w:p>
+      <w:pPr>
+        <w:spacing w:after="0" w:line="0" w:lineRule="atLeast"/>
+      </w:pPr>
+      <w:r>
+        <w:t xml:space="preserve">Now after submitted form data we have to read data in our controller. For this we can simply make use of a new </w:t>
+      </w:r>
+      <w:proofErr w:type="gramStart"/>
+      <w:r>
+        <w:t>Spring</w:t>
+      </w:r>
+      <w:proofErr w:type="gramEnd"/>
+      <w:r>
+        <w:t xml:space="preserve"> annotation called </w:t>
+      </w:r>
+      <w:r>
+        <w:t>@</w:t>
+      </w:r>
+      <w:proofErr w:type="spellStart"/>
+      <w:r>
+        <w:t>ModelAttribute</w:t>
+      </w:r>
+      <w:proofErr w:type="spellEnd"/>
+    </w:p>
+    <w:p>
+      <w:pPr>
+        <w:spacing w:after="0" w:line="0" w:lineRule="atLeast"/>
+      </w:pPr>
+    </w:p>
+    <w:p>
+      <w:pPr>
+        <w:spacing w:after="0" w:line="0" w:lineRule="atLeast"/>
+        <w:rPr>
+          <w:rFonts w:ascii="Courier New" w:hAnsi="Courier New" w:cs="Courier New"/>
+          <w:bCs/>
+          <w:color w:val="000000"/>
+        </w:rPr>
+      </w:pPr>
+      <w:proofErr w:type="gramStart"/>
+      <w:r>
+        <w:rPr>
+          <w:rFonts w:ascii="Courier New" w:hAnsi="Courier New" w:cs="Courier New"/>
+          <w:bCs/>
+          <w:color w:val="777777"/>
+        </w:rPr>
+        <w:t>@</w:t>
+      </w:r>
+      <w:proofErr w:type="spellStart"/>
+      <w:r>
+        <w:rPr>
+          <w:rFonts w:ascii="Courier New" w:hAnsi="Courier New" w:cs="Courier New"/>
+          <w:bCs/>
+          <w:color w:val="777777"/>
+        </w:rPr>
+        <w:t>RequestMapping</w:t>
+      </w:r>
+      <w:proofErr w:type="spellEnd"/>
+      <w:r>
+        <w:rPr>
+          <w:rFonts w:ascii="Courier New" w:hAnsi="Courier New" w:cs="Courier New"/>
+          <w:bCs/>
+          <w:color w:val="000000"/>
+        </w:rPr>
+        <w:t>(</w:t>
+      </w:r>
+      <w:proofErr w:type="gramEnd"/>
+      <w:r>
+        <w:rPr>
+          <w:rFonts w:ascii="Courier New" w:hAnsi="Courier New" w:cs="Courier New"/>
+          <w:bCs/>
+          <w:color w:val="3933FF"/>
+        </w:rPr>
+        <w:t>"/</w:t>
+      </w:r>
+      <w:proofErr w:type="spellStart"/>
+      <w:r>
+        <w:rPr>
+          <w:rFonts w:ascii="Courier New" w:hAnsi="Courier New" w:cs="Courier New"/>
+          <w:bCs/>
+          <w:color w:val="3933FF"/>
+        </w:rPr>
+        <w:t>processForm</w:t>
+      </w:r>
+      <w:proofErr w:type="spellEnd"/>
+      <w:r>
+        <w:rPr>
+          <w:rFonts w:ascii="Courier New" w:hAnsi="Courier New" w:cs="Courier New"/>
+          <w:bCs/>
+          <w:color w:val="3933FF"/>
+        </w:rPr>
+        <w:t>"</w:t>
+      </w:r>
+      <w:r>
+        <w:rPr>
+          <w:rFonts w:ascii="Courier New" w:hAnsi="Courier New" w:cs="Courier New"/>
+          <w:bCs/>
+          <w:color w:val="000000"/>
+        </w:rPr>
+        <w:t>)</w:t>
+      </w:r>
+      <w:r>
+        <w:rPr>
+          <w:rFonts w:ascii="Courier New" w:hAnsi="Courier New" w:cs="Courier New"/>
+          <w:bCs/>
+          <w:color w:val="000000"/>
+        </w:rPr>
+        <w:br/>
+      </w:r>
+      <w:r>
+        <w:rPr>
+          <w:rFonts w:ascii="Courier New" w:hAnsi="Courier New" w:cs="Courier New"/>
+          <w:bCs/>
+          <w:color w:val="931A68"/>
+        </w:rPr>
+        <w:t xml:space="preserve">public </w:t>
+      </w:r>
+      <w:r>
+        <w:rPr>
+          <w:rFonts w:ascii="Courier New" w:hAnsi="Courier New" w:cs="Courier New"/>
+          <w:bCs/>
+          <w:color w:val="000000"/>
+        </w:rPr>
+        <w:t xml:space="preserve">String </w:t>
+      </w:r>
+      <w:proofErr w:type="spellStart"/>
+      <w:r>
+        <w:rPr>
+          <w:rFonts w:ascii="Courier New" w:hAnsi="Courier New" w:cs="Courier New"/>
+          <w:bCs/>
+          <w:color w:val="000000"/>
+        </w:rPr>
+        <w:t>processForm</w:t>
+      </w:r>
+      <w:proofErr w:type="spellEnd"/>
+      <w:r>
+        <w:rPr>
+          <w:rFonts w:ascii="Courier New" w:hAnsi="Courier New" w:cs="Courier New"/>
+          <w:bCs/>
+          <w:color w:val="000000"/>
+        </w:rPr>
+        <w:t>(</w:t>
+      </w:r>
+      <w:r>
+        <w:rPr>
+          <w:rFonts w:ascii="Courier New" w:hAnsi="Courier New" w:cs="Courier New"/>
+          <w:bCs/>
+          <w:color w:val="777777"/>
+        </w:rPr>
+        <w:t>@</w:t>
+      </w:r>
+      <w:proofErr w:type="spellStart"/>
+      <w:r>
+        <w:rPr>
+          <w:rFonts w:ascii="Courier New" w:hAnsi="Courier New" w:cs="Courier New"/>
+          <w:bCs/>
+          <w:color w:val="777777"/>
+        </w:rPr>
+        <w:t>ModelAttribute</w:t>
+      </w:r>
+      <w:proofErr w:type="spellEnd"/>
+      <w:r>
+        <w:rPr>
+          <w:rFonts w:ascii="Courier New" w:hAnsi="Courier New" w:cs="Courier New"/>
+          <w:bCs/>
+          <w:color w:val="000000"/>
+        </w:rPr>
+        <w:t>(</w:t>
+      </w:r>
+      <w:r>
+        <w:rPr>
+          <w:rFonts w:ascii="Courier New" w:hAnsi="Courier New" w:cs="Courier New"/>
+          <w:bCs/>
+          <w:color w:val="3933FF"/>
+        </w:rPr>
+        <w:t>"student"</w:t>
+      </w:r>
+      <w:r>
+        <w:rPr>
+          <w:rFonts w:ascii="Courier New" w:hAnsi="Courier New" w:cs="Courier New"/>
+          <w:bCs/>
+          <w:color w:val="000000"/>
+        </w:rPr>
+        <w:t>)</w:t>
+      </w:r>
+      <w:r>
+        <w:rPr>
+          <w:rFonts w:ascii="Courier New" w:hAnsi="Courier New" w:cs="Courier New"/>
+          <w:bCs/>
+          <w:color w:val="000000"/>
+        </w:rPr>
+        <w:t xml:space="preserve"> </w:t>
+      </w:r>
+      <w:r>
+        <w:rPr>
+          <w:rFonts w:ascii="Courier New" w:hAnsi="Courier New" w:cs="Courier New"/>
+          <w:bCs/>
+          <w:color w:val="000000"/>
+        </w:rPr>
+        <w:t>Student</w:t>
+      </w:r>
+      <w:r>
+        <w:rPr>
+          <w:rFonts w:ascii="Courier New" w:hAnsi="Courier New" w:cs="Courier New"/>
+          <w:bCs/>
+          <w:color w:val="000000"/>
+        </w:rPr>
+        <w:t xml:space="preserve"> </w:t>
+      </w:r>
+    </w:p>
+    <w:p>
+      <w:pPr>
+        <w:spacing w:after="0" w:line="0" w:lineRule="atLeast"/>
+        <w:rPr>
+          <w:rFonts w:ascii="Courier New" w:hAnsi="Courier New" w:cs="Courier New"/>
+        </w:rPr>
+      </w:pPr>
+      <w:r>
+        <w:rPr>
+          <w:rFonts w:ascii="Courier New" w:hAnsi="Courier New" w:cs="Courier New"/>
+          <w:bCs/>
+          <w:color w:val="000000"/>
+        </w:rPr>
+        <w:t xml:space="preserve">    </w:t>
+      </w:r>
+      <w:proofErr w:type="spellStart"/>
+      <w:proofErr w:type="gramStart"/>
+      <w:r>
+        <w:rPr>
+          <w:rFonts w:ascii="Courier New" w:hAnsi="Courier New" w:cs="Courier New"/>
+          <w:bCs/>
+          <w:color w:val="7E504F"/>
+        </w:rPr>
+        <w:t>theStudent</w:t>
+      </w:r>
+      <w:proofErr w:type="spellEnd"/>
+      <w:proofErr w:type="gramEnd"/>
+      <w:r>
+        <w:rPr>
+          <w:rFonts w:ascii="Courier New" w:hAnsi="Courier New" w:cs="Courier New"/>
+          <w:bCs/>
+          <w:color w:val="000000"/>
+        </w:rPr>
+        <w:t>)</w:t>
+      </w:r>
+      <w:r>
+        <w:rPr>
+          <w:rFonts w:ascii="Courier New" w:hAnsi="Courier New" w:cs="Courier New"/>
+          <w:bCs/>
+          <w:color w:val="000000"/>
+        </w:rPr>
+        <w:t>{</w:t>
+      </w:r>
+      <w:r>
+        <w:rPr>
+          <w:rFonts w:ascii="Courier New" w:hAnsi="Courier New" w:cs="Courier New"/>
+          <w:bCs/>
+          <w:color w:val="000000"/>
+        </w:rPr>
+        <w:br/>
+      </w:r>
+      <w:r>
+        <w:rPr>
+          <w:rFonts w:ascii="Courier New" w:hAnsi="Courier New" w:cs="Courier New"/>
+          <w:bCs/>
+          <w:color w:val="4E9072"/>
+        </w:rPr>
+        <w:t xml:space="preserve">    </w:t>
+      </w:r>
+      <w:r>
+        <w:rPr>
+          <w:rFonts w:ascii="Courier New" w:hAnsi="Courier New" w:cs="Courier New"/>
+          <w:bCs/>
+          <w:color w:val="4E9072"/>
+        </w:rPr>
+        <w:t>// log the input data</w:t>
+      </w:r>
+      <w:r>
+        <w:rPr>
+          <w:rFonts w:ascii="Courier New" w:hAnsi="Courier New" w:cs="Courier New"/>
+          <w:bCs/>
+          <w:color w:val="4E9072"/>
+        </w:rPr>
+        <w:br/>
+      </w:r>
+      <w:r>
+        <w:rPr>
+          <w:rFonts w:ascii="Courier New" w:hAnsi="Courier New" w:cs="Courier New"/>
+          <w:bCs/>
+          <w:color w:val="000000"/>
+        </w:rPr>
+        <w:t xml:space="preserve">    </w:t>
+      </w:r>
+      <w:r>
+        <w:rPr>
+          <w:rFonts w:ascii="Courier New" w:hAnsi="Courier New" w:cs="Courier New"/>
+          <w:bCs/>
+          <w:color w:val="000000"/>
+        </w:rPr>
+        <w:t>System.</w:t>
+      </w:r>
+      <w:r>
+        <w:rPr>
+          <w:rFonts w:ascii="Courier New" w:hAnsi="Courier New" w:cs="Courier New"/>
+          <w:bCs/>
+          <w:i/>
+          <w:iCs/>
+          <w:color w:val="0326CC"/>
+        </w:rPr>
+        <w:t>out</w:t>
+      </w:r>
+      <w:r>
+        <w:rPr>
+          <w:rFonts w:ascii="Courier New" w:hAnsi="Courier New" w:cs="Courier New"/>
+          <w:bCs/>
+          <w:color w:val="000000"/>
+        </w:rPr>
+        <w:t>.println(</w:t>
+      </w:r>
+      <w:r>
+        <w:rPr>
+          <w:rFonts w:ascii="Courier New" w:hAnsi="Courier New" w:cs="Courier New"/>
+          <w:bCs/>
+          <w:color w:val="3933FF"/>
+        </w:rPr>
+        <w:t>"</w:t>
+      </w:r>
+      <w:proofErr w:type="spellStart"/>
+      <w:r>
+        <w:rPr>
+          <w:rFonts w:ascii="Courier New" w:hAnsi="Courier New" w:cs="Courier New"/>
+          <w:bCs/>
+          <w:color w:val="3933FF"/>
+        </w:rPr>
+        <w:t>theStudent</w:t>
+      </w:r>
+      <w:proofErr w:type="spellEnd"/>
+      <w:r>
+        <w:rPr>
+          <w:rFonts w:ascii="Courier New" w:hAnsi="Courier New" w:cs="Courier New"/>
+          <w:bCs/>
+          <w:color w:val="3933FF"/>
+        </w:rPr>
+        <w:t xml:space="preserve">: " </w:t>
+      </w:r>
+      <w:r>
+        <w:rPr>
+          <w:rFonts w:ascii="Courier New" w:hAnsi="Courier New" w:cs="Courier New"/>
+          <w:bCs/>
+          <w:color w:val="000000"/>
+        </w:rPr>
+        <w:t xml:space="preserve">+ </w:t>
+      </w:r>
+      <w:proofErr w:type="spellStart"/>
+      <w:r>
+        <w:rPr>
+          <w:rFonts w:ascii="Courier New" w:hAnsi="Courier New" w:cs="Courier New"/>
+          <w:bCs/>
+          <w:color w:val="7E504F"/>
+        </w:rPr>
+        <w:t>theStudent.getFirstName</w:t>
+      </w:r>
+      <w:proofErr w:type="spellEnd"/>
+      <w:r>
+        <w:rPr>
+          <w:rFonts w:ascii="Courier New" w:hAnsi="Courier New" w:cs="Courier New"/>
+          <w:bCs/>
+          <w:color w:val="7E504F"/>
+        </w:rPr>
+        <w:t>()</w:t>
+      </w:r>
+      <w:r>
+        <w:rPr>
+          <w:rFonts w:ascii="Courier New" w:hAnsi="Courier New" w:cs="Courier New"/>
+          <w:bCs/>
+          <w:color w:val="7E504F"/>
+        </w:rPr>
+        <w:br/>
+      </w:r>
+      <w:r>
+        <w:rPr>
+          <w:rFonts w:ascii="Courier New" w:hAnsi="Courier New" w:cs="Courier New"/>
+          <w:bCs/>
+          <w:color w:val="000000"/>
+        </w:rPr>
+        <w:t xml:space="preserve">        </w:t>
+      </w:r>
+      <w:r>
+        <w:rPr>
+          <w:rFonts w:ascii="Courier New" w:hAnsi="Courier New" w:cs="Courier New"/>
+          <w:bCs/>
+          <w:color w:val="000000"/>
+        </w:rPr>
+        <w:t xml:space="preserve">+ " " + </w:t>
+      </w:r>
+      <w:proofErr w:type="spellStart"/>
+      <w:r>
+        <w:rPr>
+          <w:rFonts w:ascii="Courier New" w:hAnsi="Courier New" w:cs="Courier New"/>
+          <w:bCs/>
+          <w:color w:val="7E504F"/>
+        </w:rPr>
+        <w:t>theStudent.getLastName</w:t>
+      </w:r>
+      <w:proofErr w:type="spellEnd"/>
+      <w:r>
+        <w:rPr>
+          <w:rFonts w:ascii="Courier New" w:hAnsi="Courier New" w:cs="Courier New"/>
+          <w:bCs/>
+          <w:color w:val="7E504F"/>
+        </w:rPr>
+        <w:t>()</w:t>
+      </w:r>
+      <w:r>
+        <w:rPr>
+          <w:rFonts w:ascii="Courier New" w:hAnsi="Courier New" w:cs="Courier New"/>
+          <w:bCs/>
+          <w:color w:val="000000"/>
+        </w:rPr>
+        <w:t>);</w:t>
+      </w:r>
+      <w:r>
+        <w:rPr>
+          <w:rFonts w:ascii="Courier New" w:hAnsi="Courier New" w:cs="Courier New"/>
+          <w:bCs/>
+          <w:color w:val="000000"/>
+        </w:rPr>
+        <w:br/>
+      </w:r>
+      <w:r>
+        <w:rPr>
+          <w:rFonts w:ascii="Courier New" w:hAnsi="Courier New" w:cs="Courier New"/>
+          <w:bCs/>
+          <w:color w:val="931A68"/>
+        </w:rPr>
+        <w:t xml:space="preserve">    </w:t>
+      </w:r>
+      <w:r>
+        <w:rPr>
+          <w:rFonts w:ascii="Courier New" w:hAnsi="Courier New" w:cs="Courier New"/>
+          <w:bCs/>
+          <w:color w:val="931A68"/>
+        </w:rPr>
+        <w:t xml:space="preserve">return </w:t>
+      </w:r>
+      <w:r>
+        <w:rPr>
+          <w:rFonts w:ascii="Courier New" w:hAnsi="Courier New" w:cs="Courier New"/>
+          <w:bCs/>
+          <w:color w:val="3933FF"/>
+        </w:rPr>
+        <w:t>"student-confirmation"</w:t>
+      </w:r>
+      <w:r>
+        <w:rPr>
+          <w:rFonts w:ascii="Courier New" w:hAnsi="Courier New" w:cs="Courier New"/>
+          <w:bCs/>
+          <w:color w:val="000000"/>
+        </w:rPr>
+        <w:t>;</w:t>
+      </w:r>
+      <w:r>
+        <w:rPr>
+          <w:rFonts w:ascii="Courier New" w:hAnsi="Courier New" w:cs="Courier New"/>
+          <w:bCs/>
+          <w:color w:val="000000"/>
+        </w:rPr>
+        <w:br/>
+        <w:t>}</w:t>
+      </w:r>
+    </w:p>
+    <w:p>
+      <w:pPr>
+        <w:spacing w:after="0" w:line="0" w:lineRule="atLeast"/>
+      </w:pPr>
+    </w:p>
+    <w:p>
+      <w:pPr>
+        <w:spacing w:after="0" w:line="0" w:lineRule="atLeast"/>
+      </w:pPr>
+      <w:r>
+        <w:t xml:space="preserve">Here in </w:t>
+      </w:r>
+      <w:r>
+        <w:t>"</w:t>
+      </w:r>
+      <w:proofErr w:type="spellStart"/>
+      <w:proofErr w:type="gramStart"/>
+      <w:r>
+        <w:rPr>
+          <w:rFonts w:ascii="Courier New" w:hAnsi="Courier New" w:cs="Courier New"/>
+          <w:bCs/>
+          <w:color w:val="000000"/>
+        </w:rPr>
+        <w:t>processForm</w:t>
+      </w:r>
+      <w:proofErr w:type="spellEnd"/>
+      <w:r>
+        <w:rPr>
+          <w:rFonts w:ascii="Courier New" w:hAnsi="Courier New" w:cs="Courier New"/>
+          <w:bCs/>
+          <w:color w:val="000000"/>
+        </w:rPr>
+        <w:t>(</w:t>
+      </w:r>
+      <w:proofErr w:type="gramEnd"/>
+      <w:r>
+        <w:rPr>
+          <w:rFonts w:ascii="Courier New" w:hAnsi="Courier New" w:cs="Courier New"/>
+          <w:bCs/>
+          <w:color w:val="777777"/>
+        </w:rPr>
+        <w:t>@</w:t>
+      </w:r>
+      <w:proofErr w:type="spellStart"/>
+      <w:r>
+        <w:rPr>
+          <w:rFonts w:ascii="Courier New" w:hAnsi="Courier New" w:cs="Courier New"/>
+          <w:bCs/>
+          <w:color w:val="777777"/>
+        </w:rPr>
+        <w:t>ModelAttribute</w:t>
+      </w:r>
+      <w:proofErr w:type="spellEnd"/>
+      <w:r>
+        <w:rPr>
+          <w:rFonts w:ascii="Courier New" w:hAnsi="Courier New" w:cs="Courier New"/>
+          <w:bCs/>
+          <w:color w:val="000000"/>
+        </w:rPr>
+        <w:t>(</w:t>
+      </w:r>
+      <w:r>
+        <w:rPr>
+          <w:rFonts w:ascii="Courier New" w:hAnsi="Courier New" w:cs="Courier New"/>
+          <w:bCs/>
+          <w:color w:val="3933FF"/>
+        </w:rPr>
+        <w:t>"student"</w:t>
+      </w:r>
+      <w:r>
+        <w:rPr>
+          <w:rFonts w:ascii="Courier New" w:hAnsi="Courier New" w:cs="Courier New"/>
+          <w:bCs/>
+          <w:color w:val="000000"/>
+        </w:rPr>
+        <w:t>)</w:t>
+      </w:r>
+      <w:r>
+        <w:rPr>
+          <w:rFonts w:ascii="Courier New" w:hAnsi="Courier New" w:cs="Courier New"/>
+          <w:bCs/>
+          <w:color w:val="000000"/>
+        </w:rPr>
+        <w:t xml:space="preserve"> </w:t>
+      </w:r>
+      <w:r>
+        <w:rPr>
+          <w:rFonts w:ascii="Courier New" w:hAnsi="Courier New" w:cs="Courier New"/>
+          <w:bCs/>
+          <w:color w:val="000000"/>
+        </w:rPr>
+        <w:t xml:space="preserve">Student </w:t>
+      </w:r>
+      <w:proofErr w:type="spellStart"/>
+      <w:r>
+        <w:rPr>
+          <w:rFonts w:ascii="Courier New" w:hAnsi="Courier New" w:cs="Courier New"/>
+          <w:bCs/>
+          <w:color w:val="7E504F"/>
+        </w:rPr>
+        <w:t>theStudent</w:t>
+      </w:r>
+      <w:proofErr w:type="spellEnd"/>
+      <w:r>
+        <w:rPr>
+          <w:rFonts w:ascii="Courier New" w:hAnsi="Courier New" w:cs="Courier New"/>
+          <w:bCs/>
+          <w:color w:val="000000"/>
+        </w:rPr>
+        <w:t>)</w:t>
+      </w:r>
+      <w:r>
+        <w:t>"</w:t>
+      </w:r>
+      <w:r>
+        <w:t xml:space="preserve">, the attribute is </w:t>
+      </w:r>
+      <w:r>
+        <w:rPr>
+          <w:rFonts w:ascii="Courier New" w:hAnsi="Courier New" w:cs="Courier New"/>
+          <w:bCs/>
+          <w:color w:val="3933FF"/>
+        </w:rPr>
+        <w:t>"student"</w:t>
+      </w:r>
+      <w:r>
+        <w:t xml:space="preserve">. It actually binds that object to this parameter being passed in </w:t>
+      </w:r>
+      <w:proofErr w:type="spellStart"/>
+      <w:r>
+        <w:t>theStudent</w:t>
+      </w:r>
+      <w:proofErr w:type="spellEnd"/>
+      <w:r>
+        <w:t xml:space="preserve">. </w:t>
+      </w:r>
+    </w:p>
+    <w:p>
+      <w:pPr>
+        <w:spacing w:after="0" w:line="0" w:lineRule="atLeast"/>
+      </w:pPr>
+    </w:p>
+    <w:p>
+      <w:pPr>
+        <w:spacing w:after="0" w:line="0" w:lineRule="atLeast"/>
+      </w:pPr>
+      <w:r>
+        <w:t xml:space="preserve">Some work behind the scenes, </w:t>
+      </w:r>
+      <w:proofErr w:type="gramStart"/>
+      <w:r>
+        <w:t>Spring</w:t>
+      </w:r>
+      <w:proofErr w:type="gramEnd"/>
+      <w:r>
+        <w:t xml:space="preserve"> will actually take that model attribute and bind it to this variable here, </w:t>
+      </w:r>
+      <w:proofErr w:type="spellStart"/>
+      <w:r>
+        <w:t>theStudent</w:t>
+      </w:r>
+      <w:proofErr w:type="spellEnd"/>
+      <w:r>
+        <w:t xml:space="preserve">, and we can use it in our controller. </w:t>
+      </w:r>
+    </w:p>
+    <w:p>
+      <w:pPr>
+        <w:spacing w:after="0" w:line="0" w:lineRule="atLeast"/>
+      </w:pPr>
+    </w:p>
+    <w:p>
+      <w:pPr>
+        <w:spacing w:after="0" w:line="0" w:lineRule="atLeast"/>
+        <w:rPr>
+          <w:rFonts w:ascii="Courier New" w:hAnsi="Courier New" w:cs="Courier New"/>
+          <w:bCs/>
+          <w:color w:val="000000"/>
+        </w:rPr>
+      </w:pPr>
+      <w:r>
+        <w:t xml:space="preserve">The key here is that </w:t>
+      </w:r>
+      <w:proofErr w:type="gramStart"/>
+      <w:r>
+        <w:t>Spring</w:t>
+      </w:r>
+      <w:proofErr w:type="gramEnd"/>
+      <w:r>
+        <w:t xml:space="preserve"> will actually take all that form data, bind it automatically to our object and then pass it into our controller so we can use it. </w:t>
+      </w:r>
+    </w:p>
+    <w:p>
+      <w:pPr>
+        <w:spacing w:after="0" w:line="0" w:lineRule="atLeast"/>
+      </w:pPr>
+    </w:p>
+    <w:p>
+      <w:pPr>
+        <w:spacing w:after="0" w:line="0" w:lineRule="atLeast"/>
+        <w:rPr>
+          <w:rFonts w:ascii="Courier New" w:hAnsi="Courier New" w:cs="Courier New"/>
+          <w:bCs/>
+          <w:color w:val="3933FF"/>
+        </w:rPr>
+      </w:pPr>
+      <w:r>
+        <w:t xml:space="preserve">Finally we return the confirmation page </w:t>
+      </w:r>
+      <w:r>
+        <w:rPr>
+          <w:rFonts w:ascii="Courier New" w:hAnsi="Courier New" w:cs="Courier New"/>
+          <w:bCs/>
+          <w:color w:val="3933FF"/>
+        </w:rPr>
+        <w:t>"student-confirmation"</w:t>
+      </w:r>
+    </w:p>
+    <w:p>
+      <w:pPr>
+        <w:spacing w:after="0" w:line="0" w:lineRule="atLeast"/>
+        <w:rPr>
+          <w:rFonts w:ascii="Courier New" w:hAnsi="Courier New" w:cs="Courier New"/>
+          <w:bCs/>
+          <w:color w:val="3933FF"/>
+        </w:rPr>
+      </w:pPr>
+    </w:p>
+    <w:p>
+      <w:pPr>
+        <w:spacing w:after="0" w:line="0" w:lineRule="atLeast"/>
+      </w:pPr>
+      <w:r>
+        <w:rPr>
+          <w:b/>
+          <w:u w:val="single"/>
+        </w:rPr>
+        <w:t>Confirmation page</w:t>
+      </w:r>
+      <w:r>
+        <w:t>:</w:t>
+      </w:r>
+    </w:p>
+    <w:p>
+      <w:pPr>
+        <w:spacing w:after="0" w:line="0" w:lineRule="atLeast"/>
+        <w:rPr>
+          <w:rFonts w:ascii="Courier New" w:hAnsi="Courier New" w:cs="Courier New"/>
+        </w:rPr>
+      </w:pPr>
+      <w:r>
+        <w:rPr>
+          <w:rFonts w:ascii="Courier New" w:hAnsi="Courier New" w:cs="Courier New"/>
+          <w:b/>
+          <w:bCs/>
+          <w:color w:val="009193"/>
+        </w:rPr>
+        <w:t>&lt;</w:t>
+      </w:r>
+      <w:proofErr w:type="gramStart"/>
+      <w:r>
+        <w:rPr>
+          <w:rFonts w:ascii="Courier New" w:hAnsi="Courier New" w:cs="Courier New"/>
+          <w:b/>
+          <w:bCs/>
+          <w:color w:val="4E9192"/>
+        </w:rPr>
+        <w:t>html</w:t>
+      </w:r>
+      <w:proofErr w:type="gramEnd"/>
+      <w:r>
+        <w:rPr>
+          <w:rFonts w:ascii="Courier New" w:hAnsi="Courier New" w:cs="Courier New"/>
+          <w:b/>
+          <w:bCs/>
+          <w:color w:val="009193"/>
+        </w:rPr>
+        <w:t>&gt;</w:t>
+      </w:r>
+      <w:r>
+        <w:rPr>
+          <w:rFonts w:ascii="Courier New" w:hAnsi="Courier New" w:cs="Courier New"/>
+          <w:b/>
+          <w:bCs/>
+          <w:color w:val="009193"/>
+        </w:rPr>
+        <w:br/>
+        <w:t>&lt;</w:t>
+      </w:r>
+      <w:r>
+        <w:rPr>
+          <w:rFonts w:ascii="Courier New" w:hAnsi="Courier New" w:cs="Courier New"/>
+          <w:b/>
+          <w:bCs/>
+          <w:color w:val="4E9192"/>
+        </w:rPr>
+        <w:t>body</w:t>
+      </w:r>
+      <w:r>
+        <w:rPr>
+          <w:rFonts w:ascii="Courier New" w:hAnsi="Courier New" w:cs="Courier New"/>
+          <w:b/>
+          <w:bCs/>
+          <w:color w:val="009193"/>
+        </w:rPr>
+        <w:t>&gt;</w:t>
+      </w:r>
+      <w:r>
+        <w:rPr>
+          <w:rFonts w:ascii="Courier New" w:hAnsi="Courier New" w:cs="Courier New"/>
+          <w:b/>
+          <w:bCs/>
+          <w:color w:val="009193"/>
+        </w:rPr>
+        <w:br/>
+      </w:r>
+      <w:r>
+        <w:rPr>
+          <w:rFonts w:ascii="Courier New" w:hAnsi="Courier New" w:cs="Courier New"/>
+          <w:b/>
+          <w:bCs/>
+          <w:color w:val="000000"/>
+        </w:rPr>
+        <w:t xml:space="preserve">    </w:t>
+      </w:r>
+      <w:r>
+        <w:rPr>
+          <w:rFonts w:ascii="Courier New" w:hAnsi="Courier New" w:cs="Courier New"/>
+          <w:b/>
+          <w:bCs/>
+          <w:color w:val="000000"/>
+        </w:rPr>
+        <w:t xml:space="preserve">The student is confirmed: </w:t>
+      </w:r>
+      <w:r>
+        <w:rPr>
+          <w:rFonts w:ascii="Courier New" w:hAnsi="Courier New" w:cs="Courier New"/>
+          <w:b/>
+          <w:bCs/>
+          <w:color w:val="0433FF"/>
+        </w:rPr>
+        <w:t>${</w:t>
+      </w:r>
+      <w:proofErr w:type="spellStart"/>
+      <w:r>
+        <w:rPr>
+          <w:rFonts w:ascii="Courier New" w:hAnsi="Courier New" w:cs="Courier New"/>
+          <w:b/>
+          <w:bCs/>
+          <w:color w:val="0433FF"/>
+        </w:rPr>
+        <w:t>student.firstName</w:t>
+      </w:r>
+      <w:proofErr w:type="spellEnd"/>
+      <w:r>
+        <w:rPr>
+          <w:rFonts w:ascii="Courier New" w:hAnsi="Courier New" w:cs="Courier New"/>
+          <w:b/>
+          <w:bCs/>
+          <w:color w:val="0433FF"/>
+        </w:rPr>
+        <w:t>} ${</w:t>
+      </w:r>
+      <w:proofErr w:type="spellStart"/>
+      <w:r>
+        <w:rPr>
+          <w:rFonts w:ascii="Courier New" w:hAnsi="Courier New" w:cs="Courier New"/>
+          <w:b/>
+          <w:bCs/>
+          <w:color w:val="0433FF"/>
+        </w:rPr>
+        <w:t>student.lastName</w:t>
+      </w:r>
+      <w:proofErr w:type="spellEnd"/>
+      <w:r>
+        <w:rPr>
+          <w:rFonts w:ascii="Courier New" w:hAnsi="Courier New" w:cs="Courier New"/>
+          <w:b/>
+          <w:bCs/>
+          <w:color w:val="0433FF"/>
+        </w:rPr>
+        <w:t>}</w:t>
+      </w:r>
+      <w:r>
+        <w:rPr>
+          <w:rFonts w:ascii="Courier New" w:hAnsi="Courier New" w:cs="Courier New"/>
+          <w:b/>
+          <w:bCs/>
+          <w:color w:val="0433FF"/>
+        </w:rPr>
+        <w:br/>
+      </w:r>
+      <w:r>
+        <w:rPr>
+          <w:rFonts w:ascii="Courier New" w:hAnsi="Courier New" w:cs="Courier New"/>
+          <w:b/>
+          <w:bCs/>
+          <w:color w:val="009193"/>
+        </w:rPr>
+        <w:t>&lt;/</w:t>
+      </w:r>
+      <w:r>
+        <w:rPr>
+          <w:rFonts w:ascii="Courier New" w:hAnsi="Courier New" w:cs="Courier New"/>
+          <w:b/>
+          <w:bCs/>
+          <w:color w:val="4E9192"/>
+        </w:rPr>
+        <w:t>body</w:t>
+      </w:r>
+      <w:r>
+        <w:rPr>
+          <w:rFonts w:ascii="Courier New" w:hAnsi="Courier New" w:cs="Courier New"/>
+          <w:b/>
+          <w:bCs/>
+          <w:color w:val="009193"/>
+        </w:rPr>
+        <w:t>&gt;</w:t>
+      </w:r>
+      <w:r>
+        <w:rPr>
+          <w:rFonts w:ascii="Courier New" w:hAnsi="Courier New" w:cs="Courier New"/>
+          <w:b/>
+          <w:bCs/>
+          <w:color w:val="009193"/>
+        </w:rPr>
+        <w:br/>
+        <w:t>&lt;/</w:t>
+      </w:r>
+      <w:r>
+        <w:rPr>
+          <w:rFonts w:ascii="Courier New" w:hAnsi="Courier New" w:cs="Courier New"/>
+          <w:b/>
+          <w:bCs/>
+          <w:color w:val="4E9192"/>
+        </w:rPr>
+        <w:t>html</w:t>
+      </w:r>
+      <w:r>
+        <w:rPr>
+          <w:rFonts w:ascii="Courier New" w:hAnsi="Courier New" w:cs="Courier New"/>
+          <w:b/>
+          <w:bCs/>
+          <w:color w:val="009193"/>
+        </w:rPr>
+        <w:t>&gt;</w:t>
+      </w:r>
+    </w:p>
+    <w:p>
+      <w:pPr>
+        <w:spacing w:after="0" w:line="0" w:lineRule="atLeast"/>
+      </w:pPr>
+    </w:p>
+    <w:p>
+      <w:pPr>
+        <w:spacing w:after="0" w:line="0" w:lineRule="atLeast"/>
+      </w:pPr>
+      <w:r>
+        <w:t xml:space="preserve"> </w:t>
+      </w:r>
+      <w:r>
+        <w:rPr>
+          <w:noProof/>
+        </w:rPr>
+        <w:drawing>
+          <wp:inline distT="0" distB="0" distL="0" distR="0" wp14:anchorId="3DD030E0" wp14:editId="4A15D431">
+            <wp:extent cx="5134692" cy="2524477"/>
+            <wp:effectExtent l="19050" t="19050" r="27940" b="28575"/>
+            <wp:docPr id="7" name="Picture 7"/>
+            <wp:cNvGraphicFramePr>
+              <a:graphicFrameLocks xmlns:a="http://schemas.openxmlformats.org/drawingml/2006/main" noChangeAspect="1"/>
+            </wp:cNvGraphicFramePr>
+            <a:graphic xmlns:a="http://schemas.openxmlformats.org/drawingml/2006/main">
+              <a:graphicData uri="http://schemas.openxmlformats.org/drawingml/2006/picture">
+                <pic:pic xmlns:pic="http://schemas.openxmlformats.org/drawingml/2006/picture">
+                  <pic:nvPicPr>
+                    <pic:cNvPr id="0" name="Confirmation page.PNG"/>
+                    <pic:cNvPicPr/>
+                  </pic:nvPicPr>
+                  <pic:blipFill>
+                    <a:blip r:embed="rId11">
+                      <a:extLst>
+                        <a:ext uri="{28A0092B-C50C-407E-A947-70E740481C1C}">
+                          <a14:useLocalDpi xmlns:a14="http://schemas.microsoft.com/office/drawing/2010/main" val="0"/>
+                        </a:ext>
+                      </a:extLst>
+                    </a:blip>
+                    <a:stretch>
+                      <a:fillRect/>
+                    </a:stretch>
+                  </pic:blipFill>
+                  <pic:spPr>
+                    <a:xfrm>
+                      <a:off x="0" y="0"/>
+                      <a:ext cx="5134692" cy="2524477"/>
+                    </a:xfrm>
+                    <a:prstGeom prst="rect">
+                      <a:avLst/>
+                    </a:prstGeom>
+                    <a:ln>
+                      <a:solidFill>
+                        <a:srgbClr val="FF0000"/>
+                      </a:solidFill>
+                    </a:ln>
+                  </pic:spPr>
+                </pic:pic>
+              </a:graphicData>
+            </a:graphic>
+          </wp:inline>
+        </w:drawing>
+      </w:r>
+    </w:p>
+    <w:p>
+      <w:pPr>
+        <w:spacing w:after="0" w:line="0" w:lineRule="atLeast"/>
+      </w:pPr>
+    </w:p>
+    <w:p>
+      <w:pPr>
+        <w:spacing w:after="0" w:line="0" w:lineRule="atLeast"/>
+      </w:pPr>
+      <w:r>
+        <w:rPr>
+          <w:b/>
+          <w:u w:val="single"/>
+        </w:rPr>
+        <w:t>Development Process (Step by Step)</w:t>
+      </w:r>
+      <w:r>
+        <w:t>:</w:t>
+      </w:r>
+    </w:p>
+    <w:p>
+      <w:pPr>
+        <w:pStyle w:val="ListParagraph"/>
+        <w:numPr>
+          <w:ilvl w:val="0"/>
+          <w:numId w:val="4"/>
+        </w:numPr>
+        <w:spacing w:after="0" w:line="0" w:lineRule="atLeast"/>
+      </w:pPr>
+      <w:r>
+        <w:t>Create Student class</w:t>
+      </w:r>
+      <w:r>
+        <w:rPr>
+          <w:rFonts w:ascii="MS Gothic" w:eastAsia="MS Gothic" w:hAnsi="MS Gothic" w:cs="MS Gothic" w:hint="eastAsia"/>
+        </w:rPr>
+        <w:t> +</w:t>
+      </w:r>
+    </w:p>
+    <w:p>
+      <w:pPr>
+        <w:pStyle w:val="ListParagraph"/>
+        <w:numPr>
+          <w:ilvl w:val="0"/>
+          <w:numId w:val="4"/>
+        </w:numPr>
+        <w:spacing w:after="0" w:line="0" w:lineRule="atLeast"/>
+      </w:pPr>
+      <w:r>
+        <w:lastRenderedPageBreak/>
+        <w:t>Create Student controller class</w:t>
+      </w:r>
+      <w:r>
+        <w:rPr>
+          <w:rFonts w:ascii="MS Gothic" w:eastAsia="MS Gothic" w:hAnsi="MS Gothic" w:cs="MS Gothic" w:hint="eastAsia"/>
+        </w:rPr>
+        <w:t> +</w:t>
+      </w:r>
+    </w:p>
+    <w:p>
+      <w:pPr>
+        <w:pStyle w:val="ListParagraph"/>
+        <w:numPr>
+          <w:ilvl w:val="0"/>
+          <w:numId w:val="4"/>
+        </w:numPr>
+        <w:spacing w:after="0" w:line="0" w:lineRule="atLeast"/>
+      </w:pPr>
+      <w:r>
+        <w:t>Create HTML form</w:t>
+      </w:r>
+      <w:r>
+        <w:rPr>
+          <w:rFonts w:ascii="MS Gothic" w:eastAsia="MS Gothic" w:hAnsi="MS Gothic" w:cs="MS Gothic" w:hint="eastAsia"/>
+        </w:rPr>
+        <w:t> +</w:t>
+      </w:r>
+    </w:p>
+    <w:p>
+      <w:pPr>
+        <w:pStyle w:val="ListParagraph"/>
+        <w:numPr>
+          <w:ilvl w:val="0"/>
+          <w:numId w:val="4"/>
+        </w:numPr>
+        <w:spacing w:after="0" w:line="0" w:lineRule="atLeast"/>
+      </w:pPr>
+      <w:r>
+        <w:t>Create form processing code</w:t>
+      </w:r>
+      <w:r>
+        <w:rPr>
+          <w:rFonts w:ascii="MS Gothic" w:eastAsia="MS Gothic" w:hAnsi="MS Gothic" w:cs="MS Gothic" w:hint="eastAsia"/>
+        </w:rPr>
+        <w:t> +</w:t>
+      </w:r>
+    </w:p>
+    <w:p>
+      <w:pPr>
+        <w:pStyle w:val="ListParagraph"/>
+        <w:numPr>
+          <w:ilvl w:val="0"/>
+          <w:numId w:val="4"/>
+        </w:numPr>
+        <w:spacing w:after="0" w:line="0" w:lineRule="atLeast"/>
+      </w:pPr>
+      <w:r>
+        <w:t>Create confirmation page</w:t>
+      </w:r>
+    </w:p>
+    <w:p>
+      <w:pPr>
+        <w:spacing w:after="0" w:line="0" w:lineRule="atLeast"/>
+      </w:pPr>
+    </w:p>
+    <w:p>
+      <w:pPr>
+        <w:spacing w:after="0" w:line="0" w:lineRule="atLeast"/>
+      </w:pPr>
+      <w:r>
+        <w:t>14.1. Form Tag Text Fields - Overview</w:t>
+      </w:r>
       <w:bookmarkStart w:id="0" w:name="_GoBack"/>
-      <w:r>
-        <w:rPr>
-          <w:b/>
-          <w:u w:val="single"/>
-        </w:rPr>
-        <w:t>When Form is Loaded … fields are populated</w:t>
-      </w:r>
       <w:bookmarkEnd w:id="0"/>
-      <w:r>
-        <w:t>:</w:t>
-      </w:r>
-    </w:p>
-    <w:p>
-      <w:pPr>
-        <w:spacing w:after="0" w:line="0" w:lineRule="atLeast"/>
-      </w:pPr>
-      <w:r>
-        <w:t>14.1. Form Tag Text Fields - Overview</w:t>
-      </w:r>
     </w:p>
     <w:sectPr>
       <w:pgSz w:w="12240" w:h="15840"/>
@@ -1816,8 +3241,8 @@
 </file>
 
 <file path=word/numbering.xml><?xml version="1.0" encoding="utf-8"?>
-<w:numbering xmlns:wpc="http://schemas.microsoft.com/office/word/2010/wordprocessingCanvas" xmlns:cx="http://schemas.microsoft.com/office/drawing/2014/chartex" xmlns:cx1="http://schemas.microsoft.com/office/drawing/2015/9/8/chartex" xmlns:cx2="http://schemas.microsoft.com/office/drawing/2015/10/21/chartex" xmlns:cx3="http://schemas.microsoft.com/office/drawing/2016/5/9/chartex" xmlns:cx4="http://schemas.microsoft.com/office/drawing/2016/5/10/chartex" xmlns:cx5="http://schemas.microsoft.com/office/drawing/2016/5/11/chartex" xmlns:cx6="http://schemas.microsoft.com/office/drawing/2016/5/12/chartex" xmlns:cx7="http://schemas.microsoft.com/office/drawing/2016/5/13/chartex" xmlns:cx8="http://schemas.microsoft.com/office/drawing/2016/5/14/chartex" xmlns:mc="http://schemas.openxmlformats.org/markup-compatibility/2006" xmlns:aink="http://schemas.microsoft.com/office/drawing/2016/ink" xmlns:am3d="http://schemas.microsoft.com/office/drawing/2017/model3d" xmlns:o="urn:schemas-microsoft-com:office:office" xmlns:r="http://schemas.openxmlformats.org/officeDocument/2006/relationships" xmlns:m="http://schemas.openxmlformats.org/officeDocument/2006/math" xmlns:v="urn:schemas-microsoft-com:vml" xmlns:wp14="http://schemas.microsoft.com/office/word/2010/wordprocessingDrawing" xmlns:wp="http://schemas.openxmlformats.org/drawingml/2006/wordprocessingDrawing" xmlns:w10="urn:schemas-microsoft-com:office:word" xmlns:w="http://schemas.openxmlformats.org/wordprocessingml/2006/main" xmlns:w14="http://schemas.microsoft.com/office/word/2010/wordml" xmlns:w15="http://schemas.microsoft.com/office/word/2012/wordml" xmlns:w16cid="http://schemas.microsoft.com/office/word/2016/wordml/cid" xmlns:w16se="http://schemas.microsoft.com/office/word/2015/wordml/symex" xmlns:wpg="http://schemas.microsoft.com/office/word/2010/wordprocessingGroup" xmlns:wpi="http://schemas.microsoft.com/office/word/2010/wordprocessingInk" xmlns:wne="http://schemas.microsoft.com/office/word/2006/wordml" xmlns:wps="http://schemas.microsoft.com/office/word/2010/wordprocessingShape" mc:Ignorable="w14 w15 w16se w16cid wp14">
-  <w:abstractNum w:abstractNumId="0" w15:restartNumberingAfterBreak="0">
+<w:numbering xmlns:wpc="http://schemas.microsoft.com/office/word/2010/wordprocessingCanvas" xmlns:mc="http://schemas.openxmlformats.org/markup-compatibility/2006" xmlns:o="urn:schemas-microsoft-com:office:office" xmlns:r="http://schemas.openxmlformats.org/officeDocument/2006/relationships" xmlns:m="http://schemas.openxmlformats.org/officeDocument/2006/math" xmlns:v="urn:schemas-microsoft-com:vml" xmlns:wp14="http://schemas.microsoft.com/office/word/2010/wordprocessingDrawing" xmlns:wp="http://schemas.openxmlformats.org/drawingml/2006/wordprocessingDrawing" xmlns:w10="urn:schemas-microsoft-com:office:word" xmlns:w="http://schemas.openxmlformats.org/wordprocessingml/2006/main" xmlns:w14="http://schemas.microsoft.com/office/word/2010/wordml" xmlns:wpg="http://schemas.microsoft.com/office/word/2010/wordprocessingGroup" xmlns:wpi="http://schemas.microsoft.com/office/word/2010/wordprocessingInk" xmlns:wne="http://schemas.microsoft.com/office/word/2006/wordml" xmlns:wps="http://schemas.microsoft.com/office/word/2010/wordprocessingShape" mc:Ignorable="w14 wp14">
+  <w:abstractNum w:abstractNumId="0">
     <w:nsid w:val="19FC1732"/>
     <w:multiLevelType w:val="multilevel"/>
     <w:tmpl w:val="13DAE644"/>
@@ -1930,7 +3355,7 @@
       </w:pPr>
     </w:lvl>
   </w:abstractNum>
-  <w:abstractNum w:abstractNumId="1" w15:restartNumberingAfterBreak="0">
+  <w:abstractNum w:abstractNumId="1">
     <w:nsid w:val="27412B4D"/>
     <w:multiLevelType w:val="hybridMultilevel"/>
     <w:tmpl w:val="DCECEB8A"/>
@@ -2043,7 +3468,93 @@
       </w:rPr>
     </w:lvl>
   </w:abstractNum>
-  <w:abstractNum w:abstractNumId="2" w15:restartNumberingAfterBreak="0">
+  <w:abstractNum w:abstractNumId="2">
+    <w:nsid w:val="35652ED0"/>
+    <w:multiLevelType w:val="hybridMultilevel"/>
+    <w:tmpl w:val="21D8AC7A"/>
+    <w:lvl w:ilvl="0" w:tplc="0409000F">
+      <w:start w:val="1"/>
+      <w:numFmt w:val="decimal"/>
+      <w:lvlText w:val="%1."/>
+      <w:lvlJc w:val="left"/>
+      <w:pPr>
+        <w:ind w:left="720" w:hanging="360"/>
+      </w:pPr>
+    </w:lvl>
+    <w:lvl w:ilvl="1" w:tplc="04090019" w:tentative="1">
+      <w:start w:val="1"/>
+      <w:numFmt w:val="lowerLetter"/>
+      <w:lvlText w:val="%2."/>
+      <w:lvlJc w:val="left"/>
+      <w:pPr>
+        <w:ind w:left="1440" w:hanging="360"/>
+      </w:pPr>
+    </w:lvl>
+    <w:lvl w:ilvl="2" w:tplc="0409001B" w:tentative="1">
+      <w:start w:val="1"/>
+      <w:numFmt w:val="lowerRoman"/>
+      <w:lvlText w:val="%3."/>
+      <w:lvlJc w:val="right"/>
+      <w:pPr>
+        <w:ind w:left="2160" w:hanging="180"/>
+      </w:pPr>
+    </w:lvl>
+    <w:lvl w:ilvl="3" w:tplc="0409000F" w:tentative="1">
+      <w:start w:val="1"/>
+      <w:numFmt w:val="decimal"/>
+      <w:lvlText w:val="%4."/>
+      <w:lvlJc w:val="left"/>
+      <w:pPr>
+        <w:ind w:left="2880" w:hanging="360"/>
+      </w:pPr>
+    </w:lvl>
+    <w:lvl w:ilvl="4" w:tplc="04090019" w:tentative="1">
+      <w:start w:val="1"/>
+      <w:numFmt w:val="lowerLetter"/>
+      <w:lvlText w:val="%5."/>
+      <w:lvlJc w:val="left"/>
+      <w:pPr>
+        <w:ind w:left="3600" w:hanging="360"/>
+      </w:pPr>
+    </w:lvl>
+    <w:lvl w:ilvl="5" w:tplc="0409001B" w:tentative="1">
+      <w:start w:val="1"/>
+      <w:numFmt w:val="lowerRoman"/>
+      <w:lvlText w:val="%6."/>
+      <w:lvlJc w:val="right"/>
+      <w:pPr>
+        <w:ind w:left="4320" w:hanging="180"/>
+      </w:pPr>
+    </w:lvl>
+    <w:lvl w:ilvl="6" w:tplc="0409000F" w:tentative="1">
+      <w:start w:val="1"/>
+      <w:numFmt w:val="decimal"/>
+      <w:lvlText w:val="%7."/>
+      <w:lvlJc w:val="left"/>
+      <w:pPr>
+        <w:ind w:left="5040" w:hanging="360"/>
+      </w:pPr>
+    </w:lvl>
+    <w:lvl w:ilvl="7" w:tplc="04090019" w:tentative="1">
+      <w:start w:val="1"/>
+      <w:numFmt w:val="lowerLetter"/>
+      <w:lvlText w:val="%8."/>
+      <w:lvlJc w:val="left"/>
+      <w:pPr>
+        <w:ind w:left="5760" w:hanging="360"/>
+      </w:pPr>
+    </w:lvl>
+    <w:lvl w:ilvl="8" w:tplc="0409001B" w:tentative="1">
+      <w:start w:val="1"/>
+      <w:numFmt w:val="lowerRoman"/>
+      <w:lvlText w:val="%9."/>
+      <w:lvlJc w:val="right"/>
+      <w:pPr>
+        <w:ind w:left="6480" w:hanging="180"/>
+      </w:pPr>
+    </w:lvl>
+  </w:abstractNum>
+  <w:abstractNum w:abstractNumId="3">
     <w:nsid w:val="6B8F1234"/>
     <w:multiLevelType w:val="hybridMultilevel"/>
     <w:tmpl w:val="D8DAB9BA"/>
@@ -2139,13 +3650,16 @@
     <w:abstractNumId w:val="1"/>
   </w:num>
   <w:num w:numId="3">
+    <w:abstractNumId w:val="3"/>
+  </w:num>
+  <w:num w:numId="4">
     <w:abstractNumId w:val="2"/>
   </w:num>
 </w:numbering>
 </file>
 
 <file path=word/styles.xml><?xml version="1.0" encoding="utf-8"?>
-<w:styles xmlns:mc="http://schemas.openxmlformats.org/markup-compatibility/2006" xmlns:r="http://schemas.openxmlformats.org/officeDocument/2006/relationships" xmlns:w="http://schemas.openxmlformats.org/wordprocessingml/2006/main" xmlns:w14="http://schemas.microsoft.com/office/word/2010/wordml" xmlns:w15="http://schemas.microsoft.com/office/word/2012/wordml" xmlns:w16cid="http://schemas.microsoft.com/office/word/2016/wordml/cid" xmlns:w16se="http://schemas.microsoft.com/office/word/2015/wordml/symex" mc:Ignorable="w14 w15 w16se w16cid">
+<w:styles xmlns:mc="http://schemas.openxmlformats.org/markup-compatibility/2006" xmlns:r="http://schemas.openxmlformats.org/officeDocument/2006/relationships" xmlns:w="http://schemas.openxmlformats.org/wordprocessingml/2006/main" xmlns:w14="http://schemas.microsoft.com/office/word/2010/wordml" mc:Ignorable="w14">
   <w:docDefaults>
     <w:rPrDefault>
       <w:rPr>
@@ -2161,382 +3675,453 @@
       </w:pPr>
     </w:pPrDefault>
   </w:docDefaults>
-  <w:latentStyles w:defLockedState="0" w:defUIPriority="99" w:defSemiHidden="0" w:defUnhideWhenUsed="0" w:defQFormat="0" w:count="375">
-    <w:lsdException w:name="Normal" w:uiPriority="0" w:qFormat="1"/>
-    <w:lsdException w:name="heading 1" w:uiPriority="9" w:qFormat="1"/>
-    <w:lsdException w:name="heading 2" w:semiHidden="1" w:uiPriority="9" w:unhideWhenUsed="1" w:qFormat="1"/>
-    <w:lsdException w:name="heading 3" w:semiHidden="1" w:uiPriority="9" w:unhideWhenUsed="1" w:qFormat="1"/>
-    <w:lsdException w:name="heading 4" w:semiHidden="1" w:uiPriority="9" w:unhideWhenUsed="1" w:qFormat="1"/>
-    <w:lsdException w:name="heading 5" w:semiHidden="1" w:uiPriority="9" w:unhideWhenUsed="1" w:qFormat="1"/>
-    <w:lsdException w:name="heading 6" w:semiHidden="1" w:uiPriority="9" w:unhideWhenUsed="1" w:qFormat="1"/>
-    <w:lsdException w:name="heading 7" w:semiHidden="1" w:uiPriority="9" w:unhideWhenUsed="1" w:qFormat="1"/>
-    <w:lsdException w:name="heading 8" w:semiHidden="1" w:uiPriority="9" w:unhideWhenUsed="1" w:qFormat="1"/>
-    <w:lsdException w:name="heading 9" w:semiHidden="1" w:uiPriority="9" w:unhideWhenUsed="1" w:qFormat="1"/>
-    <w:lsdException w:name="index 1" w:semiHidden="1" w:unhideWhenUsed="1"/>
-    <w:lsdException w:name="index 2" w:semiHidden="1" w:unhideWhenUsed="1"/>
-    <w:lsdException w:name="index 3" w:semiHidden="1" w:unhideWhenUsed="1"/>
-    <w:lsdException w:name="index 4" w:semiHidden="1" w:unhideWhenUsed="1"/>
-    <w:lsdException w:name="index 5" w:semiHidden="1" w:unhideWhenUsed="1"/>
-    <w:lsdException w:name="index 6" w:semiHidden="1" w:unhideWhenUsed="1"/>
-    <w:lsdException w:name="index 7" w:semiHidden="1" w:unhideWhenUsed="1"/>
-    <w:lsdException w:name="index 8" w:semiHidden="1" w:unhideWhenUsed="1"/>
-    <w:lsdException w:name="index 9" w:semiHidden="1" w:unhideWhenUsed="1"/>
-    <w:lsdException w:name="toc 1" w:semiHidden="1" w:uiPriority="39" w:unhideWhenUsed="1"/>
-    <w:lsdException w:name="toc 2" w:semiHidden="1" w:uiPriority="39" w:unhideWhenUsed="1"/>
-    <w:lsdException w:name="toc 3" w:semiHidden="1" w:uiPriority="39" w:unhideWhenUsed="1"/>
-    <w:lsdException w:name="toc 4" w:semiHidden="1" w:uiPriority="39" w:unhideWhenUsed="1"/>
-    <w:lsdException w:name="toc 5" w:semiHidden="1" w:uiPriority="39" w:unhideWhenUsed="1"/>
-    <w:lsdException w:name="toc 6" w:semiHidden="1" w:uiPriority="39" w:unhideWhenUsed="1"/>
-    <w:lsdException w:name="toc 7" w:semiHidden="1" w:uiPriority="39" w:unhideWhenUsed="1"/>
-    <w:lsdException w:name="toc 8" w:semiHidden="1" w:uiPriority="39" w:unhideWhenUsed="1"/>
-    <w:lsdException w:name="toc 9" w:semiHidden="1" w:uiPriority="39" w:unhideWhenUsed="1"/>
-    <w:lsdException w:name="Normal Indent" w:semiHidden="1" w:unhideWhenUsed="1"/>
-    <w:lsdException w:name="footnote text" w:semiHidden="1" w:unhideWhenUsed="1"/>
-    <w:lsdException w:name="annotation text" w:semiHidden="1" w:unhideWhenUsed="1"/>
-    <w:lsdException w:name="header" w:semiHidden="1" w:unhideWhenUsed="1"/>
-    <w:lsdException w:name="footer" w:semiHidden="1" w:unhideWhenUsed="1"/>
-    <w:lsdException w:name="index heading" w:semiHidden="1" w:unhideWhenUsed="1"/>
-    <w:lsdException w:name="caption" w:semiHidden="1" w:uiPriority="35" w:unhideWhenUsed="1" w:qFormat="1"/>
-    <w:lsdException w:name="table of figures" w:semiHidden="1" w:unhideWhenUsed="1"/>
-    <w:lsdException w:name="envelope address" w:semiHidden="1" w:unhideWhenUsed="1"/>
-    <w:lsdException w:name="envelope return" w:semiHidden="1" w:unhideWhenUsed="1"/>
-    <w:lsdException w:name="footnote reference" w:semiHidden="1" w:unhideWhenUsed="1"/>
-    <w:lsdException w:name="annotation reference" w:semiHidden="1" w:unhideWhenUsed="1"/>
-    <w:lsdException w:name="line number" w:semiHidden="1" w:unhideWhenUsed="1"/>
-    <w:lsdException w:name="page number" w:semiHidden="1" w:unhideWhenUsed="1"/>
-    <w:lsdException w:name="endnote reference" w:semiHidden="1" w:unhideWhenUsed="1"/>
-    <w:lsdException w:name="endnote text" w:semiHidden="1" w:unhideWhenUsed="1"/>
-    <w:lsdException w:name="table of authorities" w:semiHidden="1" w:unhideWhenUsed="1"/>
-    <w:lsdException w:name="macro" w:semiHidden="1" w:unhideWhenUsed="1"/>
-    <w:lsdException w:name="toa heading" w:semiHidden="1" w:unhideWhenUsed="1"/>
-    <w:lsdException w:name="List" w:semiHidden="1" w:unhideWhenUsed="1"/>
-    <w:lsdException w:name="List Bullet" w:semiHidden="1" w:unhideWhenUsed="1"/>
-    <w:lsdException w:name="List Number" w:semiHidden="1" w:unhideWhenUsed="1"/>
-    <w:lsdException w:name="List 2" w:semiHidden="1" w:unhideWhenUsed="1"/>
-    <w:lsdException w:name="List 3" w:semiHidden="1" w:unhideWhenUsed="1"/>
-    <w:lsdException w:name="List 4" w:semiHidden="1" w:unhideWhenUsed="1"/>
-    <w:lsdException w:name="List 5" w:semiHidden="1" w:unhideWhenUsed="1"/>
-    <w:lsdException w:name="List Bullet 2" w:semiHidden="1" w:unhideWhenUsed="1"/>
-    <w:lsdException w:name="List Bullet 3" w:semiHidden="1" w:unhideWhenUsed="1"/>
-    <w:lsdException w:name="List Bullet 4" w:semiHidden="1" w:unhideWhenUsed="1"/>
-    <w:lsdException w:name="List Bullet 5" w:semiHidden="1" w:unhideWhenUsed="1"/>
-    <w:lsdException w:name="List Number 2" w:semiHidden="1" w:unhideWhenUsed="1"/>
-    <w:lsdException w:name="List Number 3" w:semiHidden="1" w:unhideWhenUsed="1"/>
-    <w:lsdException w:name="List Number 4" w:semiHidden="1" w:unhideWhenUsed="1"/>
-    <w:lsdException w:name="List Number 5" w:semiHidden="1" w:unhideWhenUsed="1"/>
-    <w:lsdException w:name="Title" w:uiPriority="10" w:qFormat="1"/>
-    <w:lsdException w:name="Closing" w:semiHidden="1" w:unhideWhenUsed="1"/>
-    <w:lsdException w:name="Signature" w:semiHidden="1" w:unhideWhenUsed="1"/>
-    <w:lsdException w:name="Default Paragraph Font" w:semiHidden="1" w:uiPriority="1" w:unhideWhenUsed="1"/>
-    <w:lsdException w:name="Body Text" w:semiHidden="1" w:unhideWhenUsed="1"/>
-    <w:lsdException w:name="Body Text Indent" w:semiHidden="1" w:unhideWhenUsed="1"/>
-    <w:lsdException w:name="List Continue" w:semiHidden="1" w:unhideWhenUsed="1"/>
-    <w:lsdException w:name="List Continue 2" w:semiHidden="1" w:unhideWhenUsed="1"/>
-    <w:lsdException w:name="List Continue 3" w:semiHidden="1" w:unhideWhenUsed="1"/>
-    <w:lsdException w:name="List Continue 4" w:semiHidden="1" w:unhideWhenUsed="1"/>
-    <w:lsdException w:name="List Continue 5" w:semiHidden="1" w:unhideWhenUsed="1"/>
-    <w:lsdException w:name="Message Header" w:semiHidden="1" w:unhideWhenUsed="1"/>
-    <w:lsdException w:name="Subtitle" w:uiPriority="11" w:qFormat="1"/>
-    <w:lsdException w:name="Salutation" w:semiHidden="1" w:unhideWhenUsed="1"/>
-    <w:lsdException w:name="Date" w:semiHidden="1" w:unhideWhenUsed="1"/>
-    <w:lsdException w:name="Body Text First Indent" w:semiHidden="1" w:unhideWhenUsed="1"/>
-    <w:lsdException w:name="Body Text First Indent 2" w:semiHidden="1" w:unhideWhenUsed="1"/>
-    <w:lsdException w:name="Note Heading" w:semiHidden="1" w:unhideWhenUsed="1"/>
-    <w:lsdException w:name="Body Text 2" w:semiHidden="1" w:unhideWhenUsed="1"/>
-    <w:lsdException w:name="Body Text 3" w:semiHidden="1" w:unhideWhenUsed="1"/>
-    <w:lsdException w:name="Body Text Indent 2" w:semiHidden="1" w:unhideWhenUsed="1"/>
-    <w:lsdException w:name="Body Text Indent 3" w:semiHidden="1" w:unhideWhenUsed="1"/>
-    <w:lsdException w:name="Block Text" w:semiHidden="1" w:unhideWhenUsed="1"/>
-    <w:lsdException w:name="Hyperlink" w:semiHidden="1" w:unhideWhenUsed="1"/>
-    <w:lsdException w:name="FollowedHyperlink" w:semiHidden="1" w:unhideWhenUsed="1"/>
-    <w:lsdException w:name="Strong" w:uiPriority="22" w:qFormat="1"/>
-    <w:lsdException w:name="Emphasis" w:uiPriority="20" w:qFormat="1"/>
-    <w:lsdException w:name="Document Map" w:semiHidden="1" w:unhideWhenUsed="1"/>
-    <w:lsdException w:name="Plain Text" w:semiHidden="1" w:unhideWhenUsed="1"/>
-    <w:lsdException w:name="E-mail Signature" w:semiHidden="1" w:unhideWhenUsed="1"/>
-    <w:lsdException w:name="HTML Top of Form" w:semiHidden="1" w:unhideWhenUsed="1"/>
-    <w:lsdException w:name="HTML Bottom of Form" w:semiHidden="1" w:unhideWhenUsed="1"/>
-    <w:lsdException w:name="Normal (Web)" w:semiHidden="1" w:unhideWhenUsed="1"/>
-    <w:lsdException w:name="HTML Acronym" w:semiHidden="1" w:unhideWhenUsed="1"/>
-    <w:lsdException w:name="HTML Address" w:semiHidden="1" w:unhideWhenUsed="1"/>
-    <w:lsdException w:name="HTML Cite" w:semiHidden="1" w:unhideWhenUsed="1"/>
-    <w:lsdException w:name="HTML Code" w:semiHidden="1" w:unhideWhenUsed="1"/>
-    <w:lsdException w:name="HTML Definition" w:semiHidden="1" w:unhideWhenUsed="1"/>
-    <w:lsdException w:name="HTML Keyboard" w:semiHidden="1" w:unhideWhenUsed="1"/>
-    <w:lsdException w:name="HTML Preformatted" w:semiHidden="1" w:unhideWhenUsed="1"/>
-    <w:lsdException w:name="HTML Sample" w:semiHidden="1" w:unhideWhenUsed="1"/>
-    <w:lsdException w:name="HTML Typewriter" w:semiHidden="1" w:unhideWhenUsed="1"/>
-    <w:lsdException w:name="HTML Variable" w:semiHidden="1" w:unhideWhenUsed="1"/>
-    <w:lsdException w:name="Normal Table" w:semiHidden="1" w:unhideWhenUsed="1"/>
-    <w:lsdException w:name="annotation subject" w:semiHidden="1" w:unhideWhenUsed="1"/>
-    <w:lsdException w:name="No List" w:semiHidden="1" w:unhideWhenUsed="1"/>
-    <w:lsdException w:name="Outline List 1" w:semiHidden="1" w:unhideWhenUsed="1"/>
-    <w:lsdException w:name="Outline List 2" w:semiHidden="1" w:unhideWhenUsed="1"/>
-    <w:lsdException w:name="Outline List 3" w:semiHidden="1" w:unhideWhenUsed="1"/>
-    <w:lsdException w:name="Table Simple 1" w:semiHidden="1" w:unhideWhenUsed="1"/>
-    <w:lsdException w:name="Table Simple 2" w:semiHidden="1" w:unhideWhenUsed="1"/>
-    <w:lsdException w:name="Table Simple 3" w:semiHidden="1" w:unhideWhenUsed="1"/>
-    <w:lsdException w:name="Table Classic 1" w:semiHidden="1" w:unhideWhenUsed="1"/>
-    <w:lsdException w:name="Table Classic 2" w:semiHidden="1" w:unhideWhenUsed="1"/>
-    <w:lsdException w:name="Table Classic 3" w:semiHidden="1" w:unhideWhenUsed="1"/>
-    <w:lsdException w:name="Table Classic 4" w:semiHidden="1" w:unhideWhenUsed="1"/>
-    <w:lsdException w:name="Table Colorful 1" w:semiHidden="1" w:unhideWhenUsed="1"/>
-    <w:lsdException w:name="Table Colorful 2" w:semiHidden="1" w:unhideWhenUsed="1"/>
-    <w:lsdException w:name="Table Colorful 3" w:semiHidden="1" w:unhideWhenUsed="1"/>
-    <w:lsdException w:name="Table Columns 1" w:semiHidden="1" w:unhideWhenUsed="1"/>
-    <w:lsdException w:name="Table Columns 2" w:semiHidden="1" w:unhideWhenUsed="1"/>
-    <w:lsdException w:name="Table Columns 3" w:semiHidden="1" w:unhideWhenUsed="1"/>
-    <w:lsdException w:name="Table Columns 4" w:semiHidden="1" w:unhideWhenUsed="1"/>
-    <w:lsdException w:name="Table Columns 5" w:semiHidden="1" w:unhideWhenUsed="1"/>
-    <w:lsdException w:name="Table Grid 1" w:semiHidden="1" w:unhideWhenUsed="1"/>
-    <w:lsdException w:name="Table Grid 2" w:semiHidden="1" w:unhideWhenUsed="1"/>
-    <w:lsdException w:name="Table Grid 3" w:semiHidden="1" w:unhideWhenUsed="1"/>
-    <w:lsdException w:name="Table Grid 4" w:semiHidden="1" w:unhideWhenUsed="1"/>
-    <w:lsdException w:name="Table Grid 5" w:semiHidden="1" w:unhideWhenUsed="1"/>
-    <w:lsdException w:name="Table Grid 6" w:semiHidden="1" w:unhideWhenUsed="1"/>
-    <w:lsdException w:name="Table Grid 7" w:semiHidden="1" w:unhideWhenUsed="1"/>
-    <w:lsdException w:name="Table Grid 8" w:semiHidden="1" w:unhideWhenUsed="1"/>
-    <w:lsdException w:name="Table List 1" w:semiHidden="1" w:unhideWhenUsed="1"/>
-    <w:lsdException w:name="Table List 2" w:semiHidden="1" w:unhideWhenUsed="1"/>
-    <w:lsdException w:name="Table List 3" w:semiHidden="1" w:unhideWhenUsed="1"/>
-    <w:lsdException w:name="Table List 4" w:semiHidden="1" w:unhideWhenUsed="1"/>
-    <w:lsdException w:name="Table List 5" w:semiHidden="1" w:unhideWhenUsed="1"/>
-    <w:lsdException w:name="Table List 6" w:semiHidden="1" w:unhideWhenUsed="1"/>
-    <w:lsdException w:name="Table List 7" w:semiHidden="1" w:unhideWhenUsed="1"/>
-    <w:lsdException w:name="Table List 8" w:semiHidden="1" w:unhideWhenUsed="1"/>
-    <w:lsdException w:name="Table 3D effects 1" w:semiHidden="1" w:unhideWhenUsed="1"/>
-    <w:lsdException w:name="Table 3D effects 2" w:semiHidden="1" w:unhideWhenUsed="1"/>
-    <w:lsdException w:name="Table 3D effects 3" w:semiHidden="1" w:unhideWhenUsed="1"/>
-    <w:lsdException w:name="Table Contemporary" w:semiHidden="1" w:unhideWhenUsed="1"/>
-    <w:lsdException w:name="Table Elegant" w:semiHidden="1" w:unhideWhenUsed="1"/>
-    <w:lsdException w:name="Table Professional" w:semiHidden="1" w:unhideWhenUsed="1"/>
-    <w:lsdException w:name="Table Subtle 1" w:semiHidden="1" w:unhideWhenUsed="1"/>
-    <w:lsdException w:name="Table Subtle 2" w:semiHidden="1" w:unhideWhenUsed="1"/>
-    <w:lsdException w:name="Table Web 1" w:semiHidden="1" w:unhideWhenUsed="1"/>
-    <w:lsdException w:name="Table Web 2" w:semiHidden="1" w:unhideWhenUsed="1"/>
-    <w:lsdException w:name="Table Web 3" w:semiHidden="1" w:unhideWhenUsed="1"/>
-    <w:lsdException w:name="Balloon Text" w:semiHidden="1" w:unhideWhenUsed="1"/>
-    <w:lsdException w:name="Table Grid" w:uiPriority="39"/>
-    <w:lsdException w:name="Table Theme" w:semiHidden="1" w:unhideWhenUsed="1"/>
-    <w:lsdException w:name="Placeholder Text" w:semiHidden="1"/>
-    <w:lsdException w:name="No Spacing" w:uiPriority="1" w:qFormat="1"/>
-    <w:lsdException w:name="Light Shading" w:uiPriority="60"/>
-    <w:lsdException w:name="Light List" w:uiPriority="61"/>
-    <w:lsdException w:name="Light Grid" w:uiPriority="62"/>
-    <w:lsdException w:name="Medium Shading 1" w:uiPriority="63"/>
-    <w:lsdException w:name="Medium Shading 2" w:uiPriority="64"/>
-    <w:lsdException w:name="Medium List 1" w:uiPriority="65"/>
-    <w:lsdException w:name="Medium List 2" w:uiPriority="66"/>
-    <w:lsdException w:name="Medium Grid 1" w:uiPriority="67"/>
-    <w:lsdException w:name="Medium Grid 2" w:uiPriority="68"/>
-    <w:lsdException w:name="Medium Grid 3" w:uiPriority="69"/>
-    <w:lsdException w:name="Dark List" w:uiPriority="70"/>
-    <w:lsdException w:name="Colorful Shading" w:uiPriority="71"/>
-    <w:lsdException w:name="Colorful List" w:uiPriority="72"/>
-    <w:lsdException w:name="Colorful Grid" w:uiPriority="73"/>
-    <w:lsdException w:name="Light Shading Accent 1" w:uiPriority="60"/>
-    <w:lsdException w:name="Light List Accent 1" w:uiPriority="61"/>
-    <w:lsdException w:name="Light Grid Accent 1" w:uiPriority="62"/>
-    <w:lsdException w:name="Medium Shading 1 Accent 1" w:uiPriority="63"/>
-    <w:lsdException w:name="Medium Shading 2 Accent 1" w:uiPriority="64"/>
-    <w:lsdException w:name="Medium List 1 Accent 1" w:uiPriority="65"/>
-    <w:lsdException w:name="Revision" w:semiHidden="1"/>
-    <w:lsdException w:name="List Paragraph" w:uiPriority="34" w:qFormat="1"/>
-    <w:lsdException w:name="Quote" w:uiPriority="29" w:qFormat="1"/>
-    <w:lsdException w:name="Intense Quote" w:uiPriority="30" w:qFormat="1"/>
-    <w:lsdException w:name="Medium List 2 Accent 1" w:uiPriority="66"/>
-    <w:lsdException w:name="Medium Grid 1 Accent 1" w:uiPriority="67"/>
-    <w:lsdException w:name="Medium Grid 2 Accent 1" w:uiPriority="68"/>
-    <w:lsdException w:name="Medium Grid 3 Accent 1" w:uiPriority="69"/>
-    <w:lsdException w:name="Dark List Accent 1" w:uiPriority="70"/>
-    <w:lsdException w:name="Colorful Shading Accent 1" w:uiPriority="71"/>
-    <w:lsdException w:name="Colorful List Accent 1" w:uiPriority="72"/>
-    <w:lsdException w:name="Colorful Grid Accent 1" w:uiPriority="73"/>
-    <w:lsdException w:name="Light Shading Accent 2" w:uiPriority="60"/>
-    <w:lsdException w:name="Light List Accent 2" w:uiPriority="61"/>
-    <w:lsdException w:name="Light Grid Accent 2" w:uiPriority="62"/>
-    <w:lsdException w:name="Medium Shading 1 Accent 2" w:uiPriority="63"/>
-    <w:lsdException w:name="Medium Shading 2 Accent 2" w:uiPriority="64"/>
-    <w:lsdException w:name="Medium List 1 Accent 2" w:uiPriority="65"/>
-    <w:lsdException w:name="Medium List 2 Accent 2" w:uiPriority="66"/>
-    <w:lsdException w:name="Medium Grid 1 Accent 2" w:uiPriority="67"/>
-    <w:lsdException w:name="Medium Grid 2 Accent 2" w:uiPriority="68"/>
-    <w:lsdException w:name="Medium Grid 3 Accent 2" w:uiPriority="69"/>
-    <w:lsdException w:name="Dark List Accent 2" w:uiPriority="70"/>
-    <w:lsdException w:name="Colorful Shading Accent 2" w:uiPriority="71"/>
-    <w:lsdException w:name="Colorful List Accent 2" w:uiPriority="72"/>
-    <w:lsdException w:name="Colorful Grid Accent 2" w:uiPriority="73"/>
-    <w:lsdException w:name="Light Shading Accent 3" w:uiPriority="60"/>
-    <w:lsdException w:name="Light List Accent 3" w:uiPriority="61"/>
-    <w:lsdException w:name="Light Grid Accent 3" w:uiPriority="62"/>
-    <w:lsdException w:name="Medium Shading 1 Accent 3" w:uiPriority="63"/>
-    <w:lsdException w:name="Medium Shading 2 Accent 3" w:uiPriority="64"/>
-    <w:lsdException w:name="Medium List 1 Accent 3" w:uiPriority="65"/>
-    <w:lsdException w:name="Medium List 2 Accent 3" w:uiPriority="66"/>
-    <w:lsdException w:name="Medium Grid 1 Accent 3" w:uiPriority="67"/>
-    <w:lsdException w:name="Medium Grid 2 Accent 3" w:uiPriority="68"/>
-    <w:lsdException w:name="Medium Grid 3 Accent 3" w:uiPriority="69"/>
-    <w:lsdException w:name="Dark List Accent 3" w:uiPriority="70"/>
-    <w:lsdException w:name="Colorful Shading Accent 3" w:uiPriority="71"/>
-    <w:lsdException w:name="Colorful List Accent 3" w:uiPriority="72"/>
-    <w:lsdException w:name="Colorful Grid Accent 3" w:uiPriority="73"/>
-    <w:lsdException w:name="Light Shading Accent 4" w:uiPriority="60"/>
-    <w:lsdException w:name="Light List Accent 4" w:uiPriority="61"/>
-    <w:lsdException w:name="Light Grid Accent 4" w:uiPriority="62"/>
-    <w:lsdException w:name="Medium Shading 1 Accent 4" w:uiPriority="63"/>
-    <w:lsdException w:name="Medium Shading 2 Accent 4" w:uiPriority="64"/>
-    <w:lsdException w:name="Medium List 1 Accent 4" w:uiPriority="65"/>
-    <w:lsdException w:name="Medium List 2 Accent 4" w:uiPriority="66"/>
-    <w:lsdException w:name="Medium Grid 1 Accent 4" w:uiPriority="67"/>
-    <w:lsdException w:name="Medium Grid 2 Accent 4" w:uiPriority="68"/>
-    <w:lsdException w:name="Medium Grid 3 Accent 4" w:uiPriority="69"/>
-    <w:lsdException w:name="Dark List Accent 4" w:uiPriority="70"/>
-    <w:lsdException w:name="Colorful Shading Accent 4" w:uiPriority="71"/>
-    <w:lsdException w:name="Colorful List Accent 4" w:uiPriority="72"/>
-    <w:lsdException w:name="Colorful Grid Accent 4" w:uiPriority="73"/>
-    <w:lsdException w:name="Light Shading Accent 5" w:uiPriority="60"/>
-    <w:lsdException w:name="Light List Accent 5" w:uiPriority="61"/>
-    <w:lsdException w:name="Light Grid Accent 5" w:uiPriority="62"/>
-    <w:lsdException w:name="Medium Shading 1 Accent 5" w:uiPriority="63"/>
-    <w:lsdException w:name="Medium Shading 2 Accent 5" w:uiPriority="64"/>
-    <w:lsdException w:name="Medium List 1 Accent 5" w:uiPriority="65"/>
-    <w:lsdException w:name="Medium List 2 Accent 5" w:uiPriority="66"/>
-    <w:lsdException w:name="Medium Grid 1 Accent 5" w:uiPriority="67"/>
-    <w:lsdException w:name="Medium Grid 2 Accent 5" w:uiPriority="68"/>
-    <w:lsdException w:name="Medium Grid 3 Accent 5" w:uiPriority="69"/>
-    <w:lsdException w:name="Dark List Accent 5" w:uiPriority="70"/>
-    <w:lsdException w:name="Colorful Shading Accent 5" w:uiPriority="71"/>
-    <w:lsdException w:name="Colorful List Accent 5" w:uiPriority="72"/>
-    <w:lsdException w:name="Colorful Grid Accent 5" w:uiPriority="73"/>
-    <w:lsdException w:name="Light Shading Accent 6" w:uiPriority="60"/>
-    <w:lsdException w:name="Light List Accent 6" w:uiPriority="61"/>
-    <w:lsdException w:name="Light Grid Accent 6" w:uiPriority="62"/>
-    <w:lsdException w:name="Medium Shading 1 Accent 6" w:uiPriority="63"/>
-    <w:lsdException w:name="Medium Shading 2 Accent 6" w:uiPriority="64"/>
-    <w:lsdException w:name="Medium List 1 Accent 6" w:uiPriority="65"/>
-    <w:lsdException w:name="Medium List 2 Accent 6" w:uiPriority="66"/>
-    <w:lsdException w:name="Medium Grid 1 Accent 6" w:uiPriority="67"/>
-    <w:lsdException w:name="Medium Grid 2 Accent 6" w:uiPriority="68"/>
-    <w:lsdException w:name="Medium Grid 3 Accent 6" w:uiPriority="69"/>
-    <w:lsdException w:name="Dark List Accent 6" w:uiPriority="70"/>
-    <w:lsdException w:name="Colorful Shading Accent 6" w:uiPriority="71"/>
-    <w:lsdException w:name="Colorful List Accent 6" w:uiPriority="72"/>
-    <w:lsdException w:name="Colorful Grid Accent 6" w:uiPriority="73"/>
-    <w:lsdException w:name="Subtle Emphasis" w:uiPriority="19" w:qFormat="1"/>
-    <w:lsdException w:name="Intense Emphasis" w:uiPriority="21" w:qFormat="1"/>
-    <w:lsdException w:name="Subtle Reference" w:uiPriority="31" w:qFormat="1"/>
-    <w:lsdException w:name="Intense Reference" w:uiPriority="32" w:qFormat="1"/>
-    <w:lsdException w:name="Book Title" w:uiPriority="33" w:qFormat="1"/>
-    <w:lsdException w:name="Bibliography" w:semiHidden="1" w:uiPriority="37" w:unhideWhenUsed="1"/>
-    <w:lsdException w:name="TOC Heading" w:semiHidden="1" w:uiPriority="39" w:unhideWhenUsed="1" w:qFormat="1"/>
-    <w:lsdException w:name="Plain Table 1" w:uiPriority="41"/>
-    <w:lsdException w:name="Plain Table 2" w:uiPriority="42"/>
-    <w:lsdException w:name="Plain Table 3" w:uiPriority="43"/>
-    <w:lsdException w:name="Plain Table 4" w:uiPriority="44"/>
-    <w:lsdException w:name="Plain Table 5" w:uiPriority="45"/>
-    <w:lsdException w:name="Grid Table Light" w:uiPriority="40"/>
-    <w:lsdException w:name="Grid Table 1 Light" w:uiPriority="46"/>
-    <w:lsdException w:name="Grid Table 2" w:uiPriority="47"/>
-    <w:lsdException w:name="Grid Table 3" w:uiPriority="48"/>
-    <w:lsdException w:name="Grid Table 4" w:uiPriority="49"/>
-    <w:lsdException w:name="Grid Table 5 Dark" w:uiPriority="50"/>
-    <w:lsdException w:name="Grid Table 6 Colorful" w:uiPriority="51"/>
-    <w:lsdException w:name="Grid Table 7 Colorful" w:uiPriority="52"/>
-    <w:lsdException w:name="Grid Table 1 Light Accent 1" w:uiPriority="46"/>
-    <w:lsdException w:name="Grid Table 2 Accent 1" w:uiPriority="47"/>
-    <w:lsdException w:name="Grid Table 3 Accent 1" w:uiPriority="48"/>
-    <w:lsdException w:name="Grid Table 4 Accent 1" w:uiPriority="49"/>
-    <w:lsdException w:name="Grid Table 5 Dark Accent 1" w:uiPriority="50"/>
-    <w:lsdException w:name="Grid Table 6 Colorful Accent 1" w:uiPriority="51"/>
-    <w:lsdException w:name="Grid Table 7 Colorful Accent 1" w:uiPriority="52"/>
-    <w:lsdException w:name="Grid Table 1 Light Accent 2" w:uiPriority="46"/>
-    <w:lsdException w:name="Grid Table 2 Accent 2" w:uiPriority="47"/>
-    <w:lsdException w:name="Grid Table 3 Accent 2" w:uiPriority="48"/>
-    <w:lsdException w:name="Grid Table 4 Accent 2" w:uiPriority="49"/>
-    <w:lsdException w:name="Grid Table 5 Dark Accent 2" w:uiPriority="50"/>
-    <w:lsdException w:name="Grid Table 6 Colorful Accent 2" w:uiPriority="51"/>
-    <w:lsdException w:name="Grid Table 7 Colorful Accent 2" w:uiPriority="52"/>
-    <w:lsdException w:name="Grid Table 1 Light Accent 3" w:uiPriority="46"/>
-    <w:lsdException w:name="Grid Table 2 Accent 3" w:uiPriority="47"/>
-    <w:lsdException w:name="Grid Table 3 Accent 3" w:uiPriority="48"/>
-    <w:lsdException w:name="Grid Table 4 Accent 3" w:uiPriority="49"/>
-    <w:lsdException w:name="Grid Table 5 Dark Accent 3" w:uiPriority="50"/>
-    <w:lsdException w:name="Grid Table 6 Colorful Accent 3" w:uiPriority="51"/>
-    <w:lsdException w:name="Grid Table 7 Colorful Accent 3" w:uiPriority="52"/>
-    <w:lsdException w:name="Grid Table 1 Light Accent 4" w:uiPriority="46"/>
-    <w:lsdException w:name="Grid Table 2 Accent 4" w:uiPriority="47"/>
-    <w:lsdException w:name="Grid Table 3 Accent 4" w:uiPriority="48"/>
-    <w:lsdException w:name="Grid Table 4 Accent 4" w:uiPriority="49"/>
-    <w:lsdException w:name="Grid Table 5 Dark Accent 4" w:uiPriority="50"/>
-    <w:lsdException w:name="Grid Table 6 Colorful Accent 4" w:uiPriority="51"/>
-    <w:lsdException w:name="Grid Table 7 Colorful Accent 4" w:uiPriority="52"/>
-    <w:lsdException w:name="Grid Table 1 Light Accent 5" w:uiPriority="46"/>
-    <w:lsdException w:name="Grid Table 2 Accent 5" w:uiPriority="47"/>
-    <w:lsdException w:name="Grid Table 3 Accent 5" w:uiPriority="48"/>
-    <w:lsdException w:name="Grid Table 4 Accent 5" w:uiPriority="49"/>
-    <w:lsdException w:name="Grid Table 5 Dark Accent 5" w:uiPriority="50"/>
-    <w:lsdException w:name="Grid Table 6 Colorful Accent 5" w:uiPriority="51"/>
-    <w:lsdException w:name="Grid Table 7 Colorful Accent 5" w:uiPriority="52"/>
-    <w:lsdException w:name="Grid Table 1 Light Accent 6" w:uiPriority="46"/>
-    <w:lsdException w:name="Grid Table 2 Accent 6" w:uiPriority="47"/>
-    <w:lsdException w:name="Grid Table 3 Accent 6" w:uiPriority="48"/>
-    <w:lsdException w:name="Grid Table 4 Accent 6" w:uiPriority="49"/>
-    <w:lsdException w:name="Grid Table 5 Dark Accent 6" w:uiPriority="50"/>
-    <w:lsdException w:name="Grid Table 6 Colorful Accent 6" w:uiPriority="51"/>
-    <w:lsdException w:name="Grid Table 7 Colorful Accent 6" w:uiPriority="52"/>
-    <w:lsdException w:name="List Table 1 Light" w:uiPriority="46"/>
-    <w:lsdException w:name="List Table 2" w:uiPriority="47"/>
-    <w:lsdException w:name="List Table 3" w:uiPriority="48"/>
-    <w:lsdException w:name="List Table 4" w:uiPriority="49"/>
-    <w:lsdException w:name="List Table 5 Dark" w:uiPriority="50"/>
-    <w:lsdException w:name="List Table 6 Colorful" w:uiPriority="51"/>
-    <w:lsdException w:name="List Table 7 Colorful" w:uiPriority="52"/>
-    <w:lsdException w:name="List Table 1 Light Accent 1" w:uiPriority="46"/>
-    <w:lsdException w:name="List Table 2 Accent 1" w:uiPriority="47"/>
-    <w:lsdException w:name="List Table 3 Accent 1" w:uiPriority="48"/>
-    <w:lsdException w:name="List Table 4 Accent 1" w:uiPriority="49"/>
-    <w:lsdException w:name="List Table 5 Dark Accent 1" w:uiPriority="50"/>
-    <w:lsdException w:name="List Table 6 Colorful Accent 1" w:uiPriority="51"/>
-    <w:lsdException w:name="List Table 7 Colorful Accent 1" w:uiPriority="52"/>
-    <w:lsdException w:name="List Table 1 Light Accent 2" w:uiPriority="46"/>
-    <w:lsdException w:name="List Table 2 Accent 2" w:uiPriority="47"/>
-    <w:lsdException w:name="List Table 3 Accent 2" w:uiPriority="48"/>
-    <w:lsdException w:name="List Table 4 Accent 2" w:uiPriority="49"/>
-    <w:lsdException w:name="List Table 5 Dark Accent 2" w:uiPriority="50"/>
-    <w:lsdException w:name="List Table 6 Colorful Accent 2" w:uiPriority="51"/>
-    <w:lsdException w:name="List Table 7 Colorful Accent 2" w:uiPriority="52"/>
-    <w:lsdException w:name="List Table 1 Light Accent 3" w:uiPriority="46"/>
-    <w:lsdException w:name="List Table 2 Accent 3" w:uiPriority="47"/>
-    <w:lsdException w:name="List Table 3 Accent 3" w:uiPriority="48"/>
-    <w:lsdException w:name="List Table 4 Accent 3" w:uiPriority="49"/>
-    <w:lsdException w:name="List Table 5 Dark Accent 3" w:uiPriority="50"/>
-    <w:lsdException w:name="List Table 6 Colorful Accent 3" w:uiPriority="51"/>
-    <w:lsdException w:name="List Table 7 Colorful Accent 3" w:uiPriority="52"/>
-    <w:lsdException w:name="List Table 1 Light Accent 4" w:uiPriority="46"/>
-    <w:lsdException w:name="List Table 2 Accent 4" w:uiPriority="47"/>
-    <w:lsdException w:name="List Table 3 Accent 4" w:uiPriority="48"/>
-    <w:lsdException w:name="List Table 4 Accent 4" w:uiPriority="49"/>
-    <w:lsdException w:name="List Table 5 Dark Accent 4" w:uiPriority="50"/>
-    <w:lsdException w:name="List Table 6 Colorful Accent 4" w:uiPriority="51"/>
-    <w:lsdException w:name="List Table 7 Colorful Accent 4" w:uiPriority="52"/>
-    <w:lsdException w:name="List Table 1 Light Accent 5" w:uiPriority="46"/>
-    <w:lsdException w:name="List Table 2 Accent 5" w:uiPriority="47"/>
-    <w:lsdException w:name="List Table 3 Accent 5" w:uiPriority="48"/>
-    <w:lsdException w:name="List Table 4 Accent 5" w:uiPriority="49"/>
-    <w:lsdException w:name="List Table 5 Dark Accent 5" w:uiPriority="50"/>
-    <w:lsdException w:name="List Table 6 Colorful Accent 5" w:uiPriority="51"/>
-    <w:lsdException w:name="List Table 7 Colorful Accent 5" w:uiPriority="52"/>
-    <w:lsdException w:name="List Table 1 Light Accent 6" w:uiPriority="46"/>
-    <w:lsdException w:name="List Table 2 Accent 6" w:uiPriority="47"/>
-    <w:lsdException w:name="List Table 3 Accent 6" w:uiPriority="48"/>
-    <w:lsdException w:name="List Table 4 Accent 6" w:uiPriority="49"/>
-    <w:lsdException w:name="List Table 5 Dark Accent 6" w:uiPriority="50"/>
-    <w:lsdException w:name="List Table 6 Colorful Accent 6" w:uiPriority="51"/>
-    <w:lsdException w:name="List Table 7 Colorful Accent 6" w:uiPriority="52"/>
-    <w:lsdException w:name="Mention" w:semiHidden="1" w:unhideWhenUsed="1"/>
-    <w:lsdException w:name="Smart Hyperlink" w:semiHidden="1" w:unhideWhenUsed="1"/>
-    <w:lsdException w:name="Hashtag" w:semiHidden="1" w:unhideWhenUsed="1"/>
-    <w:lsdException w:name="Unresolved Mention" w:semiHidden="1" w:unhideWhenUsed="1"/>
+  <w:latentStyles w:defLockedState="0" w:defUIPriority="99" w:defSemiHidden="1" w:defUnhideWhenUsed="1" w:defQFormat="0" w:count="267">
+    <w:lsdException w:name="Normal" w:semiHidden="0" w:uiPriority="0" w:unhideWhenUsed="0" w:qFormat="1"/>
+    <w:lsdException w:name="heading 1" w:semiHidden="0" w:uiPriority="9" w:unhideWhenUsed="0" w:qFormat="1"/>
+    <w:lsdException w:name="heading 2" w:uiPriority="9" w:qFormat="1"/>
+    <w:lsdException w:name="heading 3" w:uiPriority="9" w:qFormat="1"/>
+    <w:lsdException w:name="heading 4" w:uiPriority="9" w:qFormat="1"/>
+    <w:lsdException w:name="heading 5" w:uiPriority="9" w:qFormat="1"/>
+    <w:lsdException w:name="heading 6" w:uiPriority="9" w:qFormat="1"/>
+    <w:lsdException w:name="heading 7" w:uiPriority="9" w:qFormat="1"/>
+    <w:lsdException w:name="heading 8" w:uiPriority="9" w:qFormat="1"/>
+    <w:lsdException w:name="heading 9" w:uiPriority="9" w:qFormat="1"/>
+    <w:lsdException w:name="toc 1" w:uiPriority="39"/>
+    <w:lsdException w:name="toc 2" w:uiPriority="39"/>
+    <w:lsdException w:name="toc 3" w:uiPriority="39"/>
+    <w:lsdException w:name="toc 4" w:uiPriority="39"/>
+    <w:lsdException w:name="toc 5" w:uiPriority="39"/>
+    <w:lsdException w:name="toc 6" w:uiPriority="39"/>
+    <w:lsdException w:name="toc 7" w:uiPriority="39"/>
+    <w:lsdException w:name="toc 8" w:uiPriority="39"/>
+    <w:lsdException w:name="toc 9" w:uiPriority="39"/>
+    <w:lsdException w:name="caption" w:uiPriority="35" w:qFormat="1"/>
+    <w:lsdException w:name="Title" w:semiHidden="0" w:uiPriority="10" w:unhideWhenUsed="0" w:qFormat="1"/>
+    <w:lsdException w:name="Default Paragraph Font" w:uiPriority="1"/>
+    <w:lsdException w:name="Subtitle" w:semiHidden="0" w:uiPriority="11" w:unhideWhenUsed="0" w:qFormat="1"/>
+    <w:lsdException w:name="Strong" w:semiHidden="0" w:uiPriority="22" w:unhideWhenUsed="0" w:qFormat="1"/>
+    <w:lsdException w:name="Emphasis" w:semiHidden="0" w:uiPriority="20" w:unhideWhenUsed="0" w:qFormat="1"/>
+    <w:lsdException w:name="Table Grid" w:semiHidden="0" w:uiPriority="39" w:unhideWhenUsed="0"/>
+    <w:lsdException w:name="Placeholder Text" w:unhideWhenUsed="0"/>
+    <w:lsdException w:name="No Spacing" w:semiHidden="0" w:uiPriority="1" w:unhideWhenUsed="0" w:qFormat="1"/>
+    <w:lsdException w:name="Light Shading" w:semiHidden="0" w:uiPriority="60" w:unhideWhenUsed="0"/>
+    <w:lsdException w:name="Light List" w:semiHidden="0" w:uiPriority="61" w:unhideWhenUsed="0"/>
+    <w:lsdException w:name="Light Grid" w:semiHidden="0" w:uiPriority="62" w:unhideWhenUsed="0"/>
+    <w:lsdException w:name="Medium Shading 1" w:semiHidden="0" w:uiPriority="63" w:unhideWhenUsed="0"/>
+    <w:lsdException w:name="Medium Shading 2" w:semiHidden="0" w:uiPriority="64" w:unhideWhenUsed="0"/>
+    <w:lsdException w:name="Medium List 1" w:semiHidden="0" w:uiPriority="65" w:unhideWhenUsed="0"/>
+    <w:lsdException w:name="Medium List 2" w:semiHidden="0" w:uiPriority="66" w:unhideWhenUsed="0"/>
+    <w:lsdException w:name="Medium Grid 1" w:semiHidden="0" w:uiPriority="67" w:unhideWhenUsed="0"/>
+    <w:lsdException w:name="Medium Grid 2" w:semiHidden="0" w:uiPriority="68" w:unhideWhenUsed="0"/>
+    <w:lsdException w:name="Medium Grid 3" w:semiHidden="0" w:uiPriority="69" w:unhideWhenUsed="0"/>
+    <w:lsdException w:name="Dark List" w:semiHidden="0" w:uiPriority="70" w:unhideWhenUsed="0"/>
+    <w:lsdException w:name="Colorful Shading" w:semiHidden="0" w:uiPriority="71" w:unhideWhenUsed="0"/>
+    <w:lsdException w:name="Colorful List" w:semiHidden="0" w:uiPriority="72" w:unhideWhenUsed="0"/>
+    <w:lsdException w:name="Colorful Grid" w:semiHidden="0" w:uiPriority="73" w:unhideWhenUsed="0"/>
+    <w:lsdException w:name="Light Shading Accent 1" w:semiHidden="0" w:uiPriority="60" w:unhideWhenUsed="0"/>
+    <w:lsdException w:name="Light List Accent 1" w:semiHidden="0" w:uiPriority="61" w:unhideWhenUsed="0"/>
+    <w:lsdException w:name="Light Grid Accent 1" w:semiHidden="0" w:uiPriority="62" w:unhideWhenUsed="0"/>
+    <w:lsdException w:name="Medium Shading 1 Accent 1" w:semiHidden="0" w:uiPriority="63" w:unhideWhenUsed="0"/>
+    <w:lsdException w:name="Medium Shading 2 Accent 1" w:semiHidden="0" w:uiPriority="64" w:unhideWhenUsed="0"/>
+    <w:lsdException w:name="Medium List 1 Accent 1" w:semiHidden="0" w:uiPriority="65" w:unhideWhenUsed="0"/>
+    <w:lsdException w:name="Revision" w:unhideWhenUsed="0"/>
+    <w:lsdException w:name="List Paragraph" w:semiHidden="0" w:uiPriority="34" w:unhideWhenUsed="0" w:qFormat="1"/>
+    <w:lsdException w:name="Quote" w:semiHidden="0" w:uiPriority="29" w:unhideWhenUsed="0" w:qFormat="1"/>
+    <w:lsdException w:name="Intense Quote" w:semiHidden="0" w:uiPriority="30" w:unhideWhenUsed="0" w:qFormat="1"/>
+    <w:lsdException w:name="Medium List 2 Accent 1" w:semiHidden="0" w:uiPriority="66" w:unhideWhenUsed="0"/>
+    <w:lsdException w:name="Medium Grid 1 Accent 1" w:semiHidden="0" w:uiPriority="67" w:unhideWhenUsed="0"/>
+    <w:lsdException w:name="Medium Grid 2 Accent 1" w:semiHidden="0" w:uiPriority="68" w:unhideWhenUsed="0"/>
+    <w:lsdException w:name="Medium Grid 3 Accent 1" w:semiHidden="0" w:uiPriority="69" w:unhideWhenUsed="0"/>
+    <w:lsdException w:name="Dark List Accent 1" w:semiHidden="0" w:uiPriority="70" w:unhideWhenUsed="0"/>
+    <w:lsdException w:name="Colorful Shading Accent 1" w:semiHidden="0" w:uiPriority="71" w:unhideWhenUsed="0"/>
+    <w:lsdException w:name="Colorful List Accent 1" w:semiHidden="0" w:uiPriority="72" w:unhideWhenUsed="0"/>
+    <w:lsdException w:name="Colorful Grid Accent 1" w:semiHidden="0" w:uiPriority="73" w:unhideWhenUsed="0"/>
+    <w:lsdException w:name="Light Shading Accent 2" w:semiHidden="0" w:uiPriority="60" w:unhideWhenUsed="0"/>
+    <w:lsdException w:name="Light List Accent 2" w:semiHidden="0" w:uiPriority="61" w:unhideWhenUsed="0"/>
+    <w:lsdException w:name="Light Grid Accent 2" w:semiHidden="0" w:uiPriority="62" w:unhideWhenUsed="0"/>
+    <w:lsdException w:name="Medium Shading 1 Accent 2" w:semiHidden="0" w:uiPriority="63" w:unhideWhenUsed="0"/>
+    <w:lsdException w:name="Medium Shading 2 Accent 2" w:semiHidden="0" w:uiPriority="64" w:unhideWhenUsed="0"/>
+    <w:lsdException w:name="Medium List 1 Accent 2" w:semiHidden="0" w:uiPriority="65" w:unhideWhenUsed="0"/>
+    <w:lsdException w:name="Medium List 2 Accent 2" w:semiHidden="0" w:uiPriority="66" w:unhideWhenUsed="0"/>
+    <w:lsdException w:name="Medium Grid 1 Accent 2" w:semiHidden="0" w:uiPriority="67" w:unhideWhenUsed="0"/>
+    <w:lsdException w:name="Medium Grid 2 Accent 2" w:semiHidden="0" w:uiPriority="68" w:unhideWhenUsed="0"/>
+    <w:lsdException w:name="Medium Grid 3 Accent 2" w:semiHidden="0" w:uiPriority="69" w:unhideWhenUsed="0"/>
+    <w:lsdException w:name="Dark List Accent 2" w:semiHidden="0" w:uiPriority="70" w:unhideWhenUsed="0"/>
+    <w:lsdException w:name="Colorful Shading Accent 2" w:semiHidden="0" w:uiPriority="71" w:unhideWhenUsed="0"/>
+    <w:lsdException w:name="Colorful List Accent 2" w:semiHidden="0" w:uiPriority="72" w:unhideWhenUsed="0"/>
+    <w:lsdException w:name="Colorful Grid Accent 2" w:semiHidden="0" w:uiPriority="73" w:unhideWhenUsed="0"/>
+    <w:lsdException w:name="Light Shading Accent 3" w:semiHidden="0" w:uiPriority="60" w:unhideWhenUsed="0"/>
+    <w:lsdException w:name="Light List Accent 3" w:semiHidden="0" w:uiPriority="61" w:unhideWhenUsed="0"/>
+    <w:lsdException w:name="Light Grid Accent 3" w:semiHidden="0" w:uiPriority="62" w:unhideWhenUsed="0"/>
+    <w:lsdException w:name="Medium Shading 1 Accent 3" w:semiHidden="0" w:uiPriority="63" w:unhideWhenUsed="0"/>
+    <w:lsdException w:name="Medium Shading 2 Accent 3" w:semiHidden="0" w:uiPriority="64" w:unhideWhenUsed="0"/>
+    <w:lsdException w:name="Medium List 1 Accent 3" w:semiHidden="0" w:uiPriority="65" w:unhideWhenUsed="0"/>
+    <w:lsdException w:name="Medium List 2 Accent 3" w:semiHidden="0" w:uiPriority="66" w:unhideWhenUsed="0"/>
+    <w:lsdException w:name="Medium Grid 1 Accent 3" w:semiHidden="0" w:uiPriority="67" w:unhideWhenUsed="0"/>
+    <w:lsdException w:name="Medium Grid 2 Accent 3" w:semiHidden="0" w:uiPriority="68" w:unhideWhenUsed="0"/>
+    <w:lsdException w:name="Medium Grid 3 Accent 3" w:semiHidden="0" w:uiPriority="69" w:unhideWhenUsed="0"/>
+    <w:lsdException w:name="Dark List Accent 3" w:semiHidden="0" w:uiPriority="70" w:unhideWhenUsed="0"/>
+    <w:lsdException w:name="Colorful Shading Accent 3" w:semiHidden="0" w:uiPriority="71" w:unhideWhenUsed="0"/>
+    <w:lsdException w:name="Colorful List Accent 3" w:semiHidden="0" w:uiPriority="72" w:unhideWhenUsed="0"/>
+    <w:lsdException w:name="Colorful Grid Accent 3" w:semiHidden="0" w:uiPriority="73" w:unhideWhenUsed="0"/>
+    <w:lsdException w:name="Light Shading Accent 4" w:semiHidden="0" w:uiPriority="60" w:unhideWhenUsed="0"/>
+    <w:lsdException w:name="Light List Accent 4" w:semiHidden="0" w:uiPriority="61" w:unhideWhenUsed="0"/>
+    <w:lsdException w:name="Light Grid Accent 4" w:semiHidden="0" w:uiPriority="62" w:unhideWhenUsed="0"/>
+    <w:lsdException w:name="Medium Shading 1 Accent 4" w:semiHidden="0" w:uiPriority="63" w:unhideWhenUsed="0"/>
+    <w:lsdException w:name="Medium Shading 2 Accent 4" w:semiHidden="0" w:uiPriority="64" w:unhideWhenUsed="0"/>
+    <w:lsdException w:name="Medium List 1 Accent 4" w:semiHidden="0" w:uiPriority="65" w:unhideWhenUsed="0"/>
+    <w:lsdException w:name="Medium List 2 Accent 4" w:semiHidden="0" w:uiPriority="66" w:unhideWhenUsed="0"/>
+    <w:lsdException w:name="Medium Grid 1 Accent 4" w:semiHidden="0" w:uiPriority="67" w:unhideWhenUsed="0"/>
+    <w:lsdException w:name="Medium Grid 2 Accent 4" w:semiHidden="0" w:uiPriority="68" w:unhideWhenUsed="0"/>
+    <w:lsdException w:name="Medium Grid 3 Accent 4" w:semiHidden="0" w:uiPriority="69" w:unhideWhenUsed="0"/>
+    <w:lsdException w:name="Dark List Accent 4" w:semiHidden="0" w:uiPriority="70" w:unhideWhenUsed="0"/>
+    <w:lsdException w:name="Colorful Shading Accent 4" w:semiHidden="0" w:uiPriority="71" w:unhideWhenUsed="0"/>
+    <w:lsdException w:name="Colorful List Accent 4" w:semiHidden="0" w:uiPriority="72" w:unhideWhenUsed="0"/>
+    <w:lsdException w:name="Colorful Grid Accent 4" w:semiHidden="0" w:uiPriority="73" w:unhideWhenUsed="0"/>
+    <w:lsdException w:name="Light Shading Accent 5" w:semiHidden="0" w:uiPriority="60" w:unhideWhenUsed="0"/>
+    <w:lsdException w:name="Light List Accent 5" w:semiHidden="0" w:uiPriority="61" w:unhideWhenUsed="0"/>
+    <w:lsdException w:name="Light Grid Accent 5" w:semiHidden="0" w:uiPriority="62" w:unhideWhenUsed="0"/>
+    <w:lsdException w:name="Medium Shading 1 Accent 5" w:semiHidden="0" w:uiPriority="63" w:unhideWhenUsed="0"/>
+    <w:lsdException w:name="Medium Shading 2 Accent 5" w:semiHidden="0" w:uiPriority="64" w:unhideWhenUsed="0"/>
+    <w:lsdException w:name="Medium List 1 Accent 5" w:semiHidden="0" w:uiPriority="65" w:unhideWhenUsed="0"/>
+    <w:lsdException w:name="Medium List 2 Accent 5" w:semiHidden="0" w:uiPriority="66" w:unhideWhenUsed="0"/>
+    <w:lsdException w:name="Medium Grid 1 Accent 5" w:semiHidden="0" w:uiPriority="67" w:unhideWhenUsed="0"/>
+    <w:lsdException w:name="Medium Grid 2 Accent 5" w:semiHidden="0" w:uiPriority="68" w:unhideWhenUsed="0"/>
+    <w:lsdException w:name="Medium Grid 3 Accent 5" w:semiHidden="0" w:uiPriority="69" w:unhideWhenUsed="0"/>
+    <w:lsdException w:name="Dark List Accent 5" w:semiHidden="0" w:uiPriority="70" w:unhideWhenUsed="0"/>
+    <w:lsdException w:name="Colorful Shading Accent 5" w:semiHidden="0" w:uiPriority="71" w:unhideWhenUsed="0"/>
+    <w:lsdException w:name="Colorful List Accent 5" w:semiHidden="0" w:uiPriority="72" w:unhideWhenUsed="0"/>
+    <w:lsdException w:name="Colorful Grid Accent 5" w:semiHidden="0" w:uiPriority="73" w:unhideWhenUsed="0"/>
+    <w:lsdException w:name="Light Shading Accent 6" w:semiHidden="0" w:uiPriority="60" w:unhideWhenUsed="0"/>
+    <w:lsdException w:name="Light List Accent 6" w:semiHidden="0" w:uiPriority="61" w:unhideWhenUsed="0"/>
+    <w:lsdException w:name="Light Grid Accent 6" w:semiHidden="0" w:uiPriority="62" w:unhideWhenUsed="0"/>
+    <w:lsdException w:name="Medium Shading 1 Accent 6" w:semiHidden="0" w:uiPriority="63" w:unhideWhenUsed="0"/>
+    <w:lsdException w:name="Medium Shading 2 Accent 6" w:semiHidden="0" w:uiPriority="64" w:unhideWhenUsed="0"/>
+    <w:lsdException w:name="Medium List 1 Accent 6" w:semiHidden="0" w:uiPriority="65" w:unhideWhenUsed="0"/>
+    <w:lsdException w:name="Medium List 2 Accent 6" w:semiHidden="0" w:uiPriority="66" w:unhideWhenUsed="0"/>
+    <w:lsdException w:name="Medium Grid 1 Accent 6" w:semiHidden="0" w:uiPriority="67" w:unhideWhenUsed="0"/>
+    <w:lsdException w:name="Medium Grid 2 Accent 6" w:semiHidden="0" w:uiPriority="68" w:unhideWhenUsed="0"/>
+    <w:lsdException w:name="Medium Grid 3 Accent 6" w:semiHidden="0" w:uiPriority="69" w:unhideWhenUsed="0"/>
+    <w:lsdException w:name="Dark List Accent 6" w:semiHidden="0" w:uiPriority="70" w:unhideWhenUsed="0"/>
+    <w:lsdException w:name="Colorful Shading Accent 6" w:semiHidden="0" w:uiPriority="71" w:unhideWhenUsed="0"/>
+    <w:lsdException w:name="Colorful List Accent 6" w:semiHidden="0" w:uiPriority="72" w:unhideWhenUsed="0"/>
+    <w:lsdException w:name="Colorful Grid Accent 6" w:semiHidden="0" w:uiPriority="73" w:unhideWhenUsed="0"/>
+    <w:lsdException w:name="Subtle Emphasis" w:semiHidden="0" w:uiPriority="19" w:unhideWhenUsed="0" w:qFormat="1"/>
+    <w:lsdException w:name="Intense Emphasis" w:semiHidden="0" w:uiPriority="21" w:unhideWhenUsed="0" w:qFormat="1"/>
+    <w:lsdException w:name="Subtle Reference" w:semiHidden="0" w:uiPriority="31" w:unhideWhenUsed="0" w:qFormat="1"/>
+    <w:lsdException w:name="Intense Reference" w:semiHidden="0" w:uiPriority="32" w:unhideWhenUsed="0" w:qFormat="1"/>
+    <w:lsdException w:name="Book Title" w:semiHidden="0" w:uiPriority="33" w:unhideWhenUsed="0" w:qFormat="1"/>
+    <w:lsdException w:name="Bibliography" w:uiPriority="37"/>
+    <w:lsdException w:name="TOC Heading" w:uiPriority="39" w:qFormat="1"/>
+  </w:latentStyles>
+  <w:style w:type="paragraph" w:default="1" w:styleId="Normal">
+    <w:name w:val="Normal"/>
+    <w:qFormat/>
+  </w:style>
+  <w:style w:type="character" w:default="1" w:styleId="DefaultParagraphFont">
+    <w:name w:val="Default Paragraph Font"/>
+    <w:uiPriority w:val="1"/>
+    <w:semiHidden/>
+    <w:unhideWhenUsed/>
+  </w:style>
+  <w:style w:type="table" w:default="1" w:styleId="TableNormal">
+    <w:name w:val="Normal Table"/>
+    <w:uiPriority w:val="99"/>
+    <w:semiHidden/>
+    <w:unhideWhenUsed/>
+    <w:tblPr>
+      <w:tblInd w:w="0" w:type="dxa"/>
+      <w:tblCellMar>
+        <w:top w:w="0" w:type="dxa"/>
+        <w:left w:w="108" w:type="dxa"/>
+        <w:bottom w:w="0" w:type="dxa"/>
+        <w:right w:w="108" w:type="dxa"/>
+      </w:tblCellMar>
+    </w:tblPr>
+  </w:style>
+  <w:style w:type="numbering" w:default="1" w:styleId="NoList">
+    <w:name w:val="No List"/>
+    <w:uiPriority w:val="99"/>
+    <w:semiHidden/>
+    <w:unhideWhenUsed/>
+  </w:style>
+  <w:style w:type="paragraph" w:customStyle="1" w:styleId="alt">
+    <w:name w:val="alt"/>
+    <w:basedOn w:val="Normal"/>
+    <w:rsid w:val="006636C2"/>
+    <w:pPr>
+      <w:spacing w:before="100" w:beforeAutospacing="1" w:after="100" w:afterAutospacing="1" w:line="240" w:lineRule="auto"/>
+    </w:pPr>
+    <w:rPr>
+      <w:rFonts w:ascii="Times New Roman" w:eastAsia="Times New Roman" w:hAnsi="Times New Roman" w:cs="Times New Roman"/>
+      <w:sz w:val="24"/>
+      <w:szCs w:val="24"/>
+    </w:rPr>
+  </w:style>
+  <w:style w:type="character" w:customStyle="1" w:styleId="tag">
+    <w:name w:val="tag"/>
+    <w:basedOn w:val="DefaultParagraphFont"/>
+    <w:rsid w:val="006636C2"/>
+  </w:style>
+  <w:style w:type="character" w:customStyle="1" w:styleId="tag-name">
+    <w:name w:val="tag-name"/>
+    <w:basedOn w:val="DefaultParagraphFont"/>
+    <w:rsid w:val="006636C2"/>
+  </w:style>
+  <w:style w:type="character" w:customStyle="1" w:styleId="attribute">
+    <w:name w:val="attribute"/>
+    <w:basedOn w:val="DefaultParagraphFont"/>
+    <w:rsid w:val="006636C2"/>
+  </w:style>
+  <w:style w:type="character" w:customStyle="1" w:styleId="attribute-value">
+    <w:name w:val="attribute-value"/>
+    <w:basedOn w:val="DefaultParagraphFont"/>
+    <w:rsid w:val="006636C2"/>
+  </w:style>
+  <w:style w:type="paragraph" w:styleId="BalloonText">
+    <w:name w:val="Balloon Text"/>
+    <w:basedOn w:val="Normal"/>
+    <w:link w:val="BalloonTextChar"/>
+    <w:uiPriority w:val="99"/>
+    <w:semiHidden/>
+    <w:unhideWhenUsed/>
+    <w:rsid w:val="00763F0E"/>
+    <w:pPr>
+      <w:spacing w:after="0" w:line="240" w:lineRule="auto"/>
+    </w:pPr>
+    <w:rPr>
+      <w:rFonts w:ascii="Segoe UI" w:hAnsi="Segoe UI" w:cs="Segoe UI"/>
+      <w:sz w:val="18"/>
+      <w:szCs w:val="18"/>
+    </w:rPr>
+  </w:style>
+  <w:style w:type="character" w:customStyle="1" w:styleId="BalloonTextChar">
+    <w:name w:val="Balloon Text Char"/>
+    <w:basedOn w:val="DefaultParagraphFont"/>
+    <w:link w:val="BalloonText"/>
+    <w:uiPriority w:val="99"/>
+    <w:semiHidden/>
+    <w:rsid w:val="00763F0E"/>
+    <w:rPr>
+      <w:rFonts w:ascii="Segoe UI" w:hAnsi="Segoe UI" w:cs="Segoe UI"/>
+      <w:sz w:val="18"/>
+      <w:szCs w:val="18"/>
+    </w:rPr>
+  </w:style>
+  <w:style w:type="paragraph" w:styleId="ListParagraph">
+    <w:name w:val="List Paragraph"/>
+    <w:basedOn w:val="Normal"/>
+    <w:uiPriority w:val="34"/>
+    <w:qFormat/>
+    <w:rsid w:val="006A36B9"/>
+    <w:pPr>
+      <w:ind w:left="720"/>
+      <w:contextualSpacing/>
+    </w:pPr>
+  </w:style>
+  <w:style w:type="character" w:customStyle="1" w:styleId="fontstyle01">
+    <w:name w:val="fontstyle01"/>
+    <w:basedOn w:val="DefaultParagraphFont"/>
+    <w:rsid w:val="006A36B9"/>
+    <w:rPr>
+      <w:rFonts w:ascii="Helvetica-Bold" w:hAnsi="Helvetica-Bold" w:hint="default"/>
+      <w:b/>
+      <w:bCs/>
+      <w:i w:val="0"/>
+      <w:iCs w:val="0"/>
+      <w:color w:val="777777"/>
+      <w:sz w:val="84"/>
+      <w:szCs w:val="84"/>
+    </w:rPr>
+  </w:style>
+  <w:style w:type="character" w:customStyle="1" w:styleId="fontstyle21">
+    <w:name w:val="fontstyle21"/>
+    <w:basedOn w:val="DefaultParagraphFont"/>
+    <w:rsid w:val="001C76AD"/>
+    <w:rPr>
+      <w:rFonts w:ascii="Helvetica-BoldOblique" w:hAnsi="Helvetica-BoldOblique" w:hint="default"/>
+      <w:b/>
+      <w:bCs/>
+      <w:i/>
+      <w:iCs/>
+      <w:color w:val="3933FF"/>
+      <w:sz w:val="84"/>
+      <w:szCs w:val="84"/>
+    </w:rPr>
+  </w:style>
+  <w:style w:type="character" w:customStyle="1" w:styleId="fontstyle11">
+    <w:name w:val="fontstyle11"/>
+    <w:basedOn w:val="DefaultParagraphFont"/>
+    <w:rsid w:val="008779E8"/>
+    <w:rPr>
+      <w:rFonts w:ascii="Helvetica-BoldOblique" w:hAnsi="Helvetica-BoldOblique" w:hint="default"/>
+      <w:b/>
+      <w:bCs/>
+      <w:i/>
+      <w:iCs/>
+      <w:color w:val="3933FF"/>
+      <w:sz w:val="84"/>
+      <w:szCs w:val="84"/>
+    </w:rPr>
+  </w:style>
+</w:styles>
+</file>
+
+<file path=word/stylesWithEffects.xml><?xml version="1.0" encoding="utf-8"?>
+<w:styles xmlns:wpc="http://schemas.microsoft.com/office/word/2010/wordprocessingCanvas" xmlns:mc="http://schemas.openxmlformats.org/markup-compatibility/2006" xmlns:o="urn:schemas-microsoft-com:office:office" xmlns:r="http://schemas.openxmlformats.org/officeDocument/2006/relationships" xmlns:m="http://schemas.openxmlformats.org/officeDocument/2006/math" xmlns:v="urn:schemas-microsoft-com:vml" xmlns:wp14="http://schemas.microsoft.com/office/word/2010/wordprocessingDrawing" xmlns:wp="http://schemas.openxmlformats.org/drawingml/2006/wordprocessingDrawing" xmlns:w10="urn:schemas-microsoft-com:office:word" xmlns:w="http://schemas.openxmlformats.org/wordprocessingml/2006/main" xmlns:w14="http://schemas.microsoft.com/office/word/2010/wordml" xmlns:wpg="http://schemas.microsoft.com/office/word/2010/wordprocessingGroup" xmlns:wpi="http://schemas.microsoft.com/office/word/2010/wordprocessingInk" xmlns:wne="http://schemas.microsoft.com/office/word/2006/wordml" xmlns:wps="http://schemas.microsoft.com/office/word/2010/wordprocessingShape" mc:Ignorable="w14 wp14">
+  <w:docDefaults>
+    <w:rPrDefault>
+      <w:rPr>
+        <w:rFonts w:asciiTheme="minorHAnsi" w:eastAsiaTheme="minorHAnsi" w:hAnsiTheme="minorHAnsi" w:cstheme="minorBidi"/>
+        <w:sz w:val="22"/>
+        <w:szCs w:val="22"/>
+        <w:lang w:val="en-US" w:eastAsia="en-US" w:bidi="ar-SA"/>
+      </w:rPr>
+    </w:rPrDefault>
+    <w:pPrDefault>
+      <w:pPr>
+        <w:spacing w:after="160" w:line="259" w:lineRule="auto"/>
+      </w:pPr>
+    </w:pPrDefault>
+  </w:docDefaults>
+  <w:latentStyles w:defLockedState="0" w:defUIPriority="99" w:defSemiHidden="1" w:defUnhideWhenUsed="1" w:defQFormat="0" w:count="267">
+    <w:lsdException w:name="Normal" w:semiHidden="0" w:uiPriority="0" w:unhideWhenUsed="0" w:qFormat="1"/>
+    <w:lsdException w:name="heading 1" w:semiHidden="0" w:uiPriority="9" w:unhideWhenUsed="0" w:qFormat="1"/>
+    <w:lsdException w:name="heading 2" w:uiPriority="9" w:qFormat="1"/>
+    <w:lsdException w:name="heading 3" w:uiPriority="9" w:qFormat="1"/>
+    <w:lsdException w:name="heading 4" w:uiPriority="9" w:qFormat="1"/>
+    <w:lsdException w:name="heading 5" w:uiPriority="9" w:qFormat="1"/>
+    <w:lsdException w:name="heading 6" w:uiPriority="9" w:qFormat="1"/>
+    <w:lsdException w:name="heading 7" w:uiPriority="9" w:qFormat="1"/>
+    <w:lsdException w:name="heading 8" w:uiPriority="9" w:qFormat="1"/>
+    <w:lsdException w:name="heading 9" w:uiPriority="9" w:qFormat="1"/>
+    <w:lsdException w:name="toc 1" w:uiPriority="39"/>
+    <w:lsdException w:name="toc 2" w:uiPriority="39"/>
+    <w:lsdException w:name="toc 3" w:uiPriority="39"/>
+    <w:lsdException w:name="toc 4" w:uiPriority="39"/>
+    <w:lsdException w:name="toc 5" w:uiPriority="39"/>
+    <w:lsdException w:name="toc 6" w:uiPriority="39"/>
+    <w:lsdException w:name="toc 7" w:uiPriority="39"/>
+    <w:lsdException w:name="toc 8" w:uiPriority="39"/>
+    <w:lsdException w:name="toc 9" w:uiPriority="39"/>
+    <w:lsdException w:name="caption" w:uiPriority="35" w:qFormat="1"/>
+    <w:lsdException w:name="Title" w:semiHidden="0" w:uiPriority="10" w:unhideWhenUsed="0" w:qFormat="1"/>
+    <w:lsdException w:name="Default Paragraph Font" w:uiPriority="1"/>
+    <w:lsdException w:name="Subtitle" w:semiHidden="0" w:uiPriority="11" w:unhideWhenUsed="0" w:qFormat="1"/>
+    <w:lsdException w:name="Strong" w:semiHidden="0" w:uiPriority="22" w:unhideWhenUsed="0" w:qFormat="1"/>
+    <w:lsdException w:name="Emphasis" w:semiHidden="0" w:uiPriority="20" w:unhideWhenUsed="0" w:qFormat="1"/>
+    <w:lsdException w:name="Table Grid" w:semiHidden="0" w:uiPriority="39" w:unhideWhenUsed="0"/>
+    <w:lsdException w:name="Placeholder Text" w:unhideWhenUsed="0"/>
+    <w:lsdException w:name="No Spacing" w:semiHidden="0" w:uiPriority="1" w:unhideWhenUsed="0" w:qFormat="1"/>
+    <w:lsdException w:name="Light Shading" w:semiHidden="0" w:uiPriority="60" w:unhideWhenUsed="0"/>
+    <w:lsdException w:name="Light List" w:semiHidden="0" w:uiPriority="61" w:unhideWhenUsed="0"/>
+    <w:lsdException w:name="Light Grid" w:semiHidden="0" w:uiPriority="62" w:unhideWhenUsed="0"/>
+    <w:lsdException w:name="Medium Shading 1" w:semiHidden="0" w:uiPriority="63" w:unhideWhenUsed="0"/>
+    <w:lsdException w:name="Medium Shading 2" w:semiHidden="0" w:uiPriority="64" w:unhideWhenUsed="0"/>
+    <w:lsdException w:name="Medium List 1" w:semiHidden="0" w:uiPriority="65" w:unhideWhenUsed="0"/>
+    <w:lsdException w:name="Medium List 2" w:semiHidden="0" w:uiPriority="66" w:unhideWhenUsed="0"/>
+    <w:lsdException w:name="Medium Grid 1" w:semiHidden="0" w:uiPriority="67" w:unhideWhenUsed="0"/>
+    <w:lsdException w:name="Medium Grid 2" w:semiHidden="0" w:uiPriority="68" w:unhideWhenUsed="0"/>
+    <w:lsdException w:name="Medium Grid 3" w:semiHidden="0" w:uiPriority="69" w:unhideWhenUsed="0"/>
+    <w:lsdException w:name="Dark List" w:semiHidden="0" w:uiPriority="70" w:unhideWhenUsed="0"/>
+    <w:lsdException w:name="Colorful Shading" w:semiHidden="0" w:uiPriority="71" w:unhideWhenUsed="0"/>
+    <w:lsdException w:name="Colorful List" w:semiHidden="0" w:uiPriority="72" w:unhideWhenUsed="0"/>
+    <w:lsdException w:name="Colorful Grid" w:semiHidden="0" w:uiPriority="73" w:unhideWhenUsed="0"/>
+    <w:lsdException w:name="Light Shading Accent 1" w:semiHidden="0" w:uiPriority="60" w:unhideWhenUsed="0"/>
+    <w:lsdException w:name="Light List Accent 1" w:semiHidden="0" w:uiPriority="61" w:unhideWhenUsed="0"/>
+    <w:lsdException w:name="Light Grid Accent 1" w:semiHidden="0" w:uiPriority="62" w:unhideWhenUsed="0"/>
+    <w:lsdException w:name="Medium Shading 1 Accent 1" w:semiHidden="0" w:uiPriority="63" w:unhideWhenUsed="0"/>
+    <w:lsdException w:name="Medium Shading 2 Accent 1" w:semiHidden="0" w:uiPriority="64" w:unhideWhenUsed="0"/>
+    <w:lsdException w:name="Medium List 1 Accent 1" w:semiHidden="0" w:uiPriority="65" w:unhideWhenUsed="0"/>
+    <w:lsdException w:name="Revision" w:unhideWhenUsed="0"/>
+    <w:lsdException w:name="List Paragraph" w:semiHidden="0" w:uiPriority="34" w:unhideWhenUsed="0" w:qFormat="1"/>
+    <w:lsdException w:name="Quote" w:semiHidden="0" w:uiPriority="29" w:unhideWhenUsed="0" w:qFormat="1"/>
+    <w:lsdException w:name="Intense Quote" w:semiHidden="0" w:uiPriority="30" w:unhideWhenUsed="0" w:qFormat="1"/>
+    <w:lsdException w:name="Medium List 2 Accent 1" w:semiHidden="0" w:uiPriority="66" w:unhideWhenUsed="0"/>
+    <w:lsdException w:name="Medium Grid 1 Accent 1" w:semiHidden="0" w:uiPriority="67" w:unhideWhenUsed="0"/>
+    <w:lsdException w:name="Medium Grid 2 Accent 1" w:semiHidden="0" w:uiPriority="68" w:unhideWhenUsed="0"/>
+    <w:lsdException w:name="Medium Grid 3 Accent 1" w:semiHidden="0" w:uiPriority="69" w:unhideWhenUsed="0"/>
+    <w:lsdException w:name="Dark List Accent 1" w:semiHidden="0" w:uiPriority="70" w:unhideWhenUsed="0"/>
+    <w:lsdException w:name="Colorful Shading Accent 1" w:semiHidden="0" w:uiPriority="71" w:unhideWhenUsed="0"/>
+    <w:lsdException w:name="Colorful List Accent 1" w:semiHidden="0" w:uiPriority="72" w:unhideWhenUsed="0"/>
+    <w:lsdException w:name="Colorful Grid Accent 1" w:semiHidden="0" w:uiPriority="73" w:unhideWhenUsed="0"/>
+    <w:lsdException w:name="Light Shading Accent 2" w:semiHidden="0" w:uiPriority="60" w:unhideWhenUsed="0"/>
+    <w:lsdException w:name="Light List Accent 2" w:semiHidden="0" w:uiPriority="61" w:unhideWhenUsed="0"/>
+    <w:lsdException w:name="Light Grid Accent 2" w:semiHidden="0" w:uiPriority="62" w:unhideWhenUsed="0"/>
+    <w:lsdException w:name="Medium Shading 1 Accent 2" w:semiHidden="0" w:uiPriority="63" w:unhideWhenUsed="0"/>
+    <w:lsdException w:name="Medium Shading 2 Accent 2" w:semiHidden="0" w:uiPriority="64" w:unhideWhenUsed="0"/>
+    <w:lsdException w:name="Medium List 1 Accent 2" w:semiHidden="0" w:uiPriority="65" w:unhideWhenUsed="0"/>
+    <w:lsdException w:name="Medium List 2 Accent 2" w:semiHidden="0" w:uiPriority="66" w:unhideWhenUsed="0"/>
+    <w:lsdException w:name="Medium Grid 1 Accent 2" w:semiHidden="0" w:uiPriority="67" w:unhideWhenUsed="0"/>
+    <w:lsdException w:name="Medium Grid 2 Accent 2" w:semiHidden="0" w:uiPriority="68" w:unhideWhenUsed="0"/>
+    <w:lsdException w:name="Medium Grid 3 Accent 2" w:semiHidden="0" w:uiPriority="69" w:unhideWhenUsed="0"/>
+    <w:lsdException w:name="Dark List Accent 2" w:semiHidden="0" w:uiPriority="70" w:unhideWhenUsed="0"/>
+    <w:lsdException w:name="Colorful Shading Accent 2" w:semiHidden="0" w:uiPriority="71" w:unhideWhenUsed="0"/>
+    <w:lsdException w:name="Colorful List Accent 2" w:semiHidden="0" w:uiPriority="72" w:unhideWhenUsed="0"/>
+    <w:lsdException w:name="Colorful Grid Accent 2" w:semiHidden="0" w:uiPriority="73" w:unhideWhenUsed="0"/>
+    <w:lsdException w:name="Light Shading Accent 3" w:semiHidden="0" w:uiPriority="60" w:unhideWhenUsed="0"/>
+    <w:lsdException w:name="Light List Accent 3" w:semiHidden="0" w:uiPriority="61" w:unhideWhenUsed="0"/>
+    <w:lsdException w:name="Light Grid Accent 3" w:semiHidden="0" w:uiPriority="62" w:unhideWhenUsed="0"/>
+    <w:lsdException w:name="Medium Shading 1 Accent 3" w:semiHidden="0" w:uiPriority="63" w:unhideWhenUsed="0"/>
+    <w:lsdException w:name="Medium Shading 2 Accent 3" w:semiHidden="0" w:uiPriority="64" w:unhideWhenUsed="0"/>
+    <w:lsdException w:name="Medium List 1 Accent 3" w:semiHidden="0" w:uiPriority="65" w:unhideWhenUsed="0"/>
+    <w:lsdException w:name="Medium List 2 Accent 3" w:semiHidden="0" w:uiPriority="66" w:unhideWhenUsed="0"/>
+    <w:lsdException w:name="Medium Grid 1 Accent 3" w:semiHidden="0" w:uiPriority="67" w:unhideWhenUsed="0"/>
+    <w:lsdException w:name="Medium Grid 2 Accent 3" w:semiHidden="0" w:uiPriority="68" w:unhideWhenUsed="0"/>
+    <w:lsdException w:name="Medium Grid 3 Accent 3" w:semiHidden="0" w:uiPriority="69" w:unhideWhenUsed="0"/>
+    <w:lsdException w:name="Dark List Accent 3" w:semiHidden="0" w:uiPriority="70" w:unhideWhenUsed="0"/>
+    <w:lsdException w:name="Colorful Shading Accent 3" w:semiHidden="0" w:uiPriority="71" w:unhideWhenUsed="0"/>
+    <w:lsdException w:name="Colorful List Accent 3" w:semiHidden="0" w:uiPriority="72" w:unhideWhenUsed="0"/>
+    <w:lsdException w:name="Colorful Grid Accent 3" w:semiHidden="0" w:uiPriority="73" w:unhideWhenUsed="0"/>
+    <w:lsdException w:name="Light Shading Accent 4" w:semiHidden="0" w:uiPriority="60" w:unhideWhenUsed="0"/>
+    <w:lsdException w:name="Light List Accent 4" w:semiHidden="0" w:uiPriority="61" w:unhideWhenUsed="0"/>
+    <w:lsdException w:name="Light Grid Accent 4" w:semiHidden="0" w:uiPriority="62" w:unhideWhenUsed="0"/>
+    <w:lsdException w:name="Medium Shading 1 Accent 4" w:semiHidden="0" w:uiPriority="63" w:unhideWhenUsed="0"/>
+    <w:lsdException w:name="Medium Shading 2 Accent 4" w:semiHidden="0" w:uiPriority="64" w:unhideWhenUsed="0"/>
+    <w:lsdException w:name="Medium List 1 Accent 4" w:semiHidden="0" w:uiPriority="65" w:unhideWhenUsed="0"/>
+    <w:lsdException w:name="Medium List 2 Accent 4" w:semiHidden="0" w:uiPriority="66" w:unhideWhenUsed="0"/>
+    <w:lsdException w:name="Medium Grid 1 Accent 4" w:semiHidden="0" w:uiPriority="67" w:unhideWhenUsed="0"/>
+    <w:lsdException w:name="Medium Grid 2 Accent 4" w:semiHidden="0" w:uiPriority="68" w:unhideWhenUsed="0"/>
+    <w:lsdException w:name="Medium Grid 3 Accent 4" w:semiHidden="0" w:uiPriority="69" w:unhideWhenUsed="0"/>
+    <w:lsdException w:name="Dark List Accent 4" w:semiHidden="0" w:uiPriority="70" w:unhideWhenUsed="0"/>
+    <w:lsdException w:name="Colorful Shading Accent 4" w:semiHidden="0" w:uiPriority="71" w:unhideWhenUsed="0"/>
+    <w:lsdException w:name="Colorful List Accent 4" w:semiHidden="0" w:uiPriority="72" w:unhideWhenUsed="0"/>
+    <w:lsdException w:name="Colorful Grid Accent 4" w:semiHidden="0" w:uiPriority="73" w:unhideWhenUsed="0"/>
+    <w:lsdException w:name="Light Shading Accent 5" w:semiHidden="0" w:uiPriority="60" w:unhideWhenUsed="0"/>
+    <w:lsdException w:name="Light List Accent 5" w:semiHidden="0" w:uiPriority="61" w:unhideWhenUsed="0"/>
+    <w:lsdException w:name="Light Grid Accent 5" w:semiHidden="0" w:uiPriority="62" w:unhideWhenUsed="0"/>
+    <w:lsdException w:name="Medium Shading 1 Accent 5" w:semiHidden="0" w:uiPriority="63" w:unhideWhenUsed="0"/>
+    <w:lsdException w:name="Medium Shading 2 Accent 5" w:semiHidden="0" w:uiPriority="64" w:unhideWhenUsed="0"/>
+    <w:lsdException w:name="Medium List 1 Accent 5" w:semiHidden="0" w:uiPriority="65" w:unhideWhenUsed="0"/>
+    <w:lsdException w:name="Medium List 2 Accent 5" w:semiHidden="0" w:uiPriority="66" w:unhideWhenUsed="0"/>
+    <w:lsdException w:name="Medium Grid 1 Accent 5" w:semiHidden="0" w:uiPriority="67" w:unhideWhenUsed="0"/>
+    <w:lsdException w:name="Medium Grid 2 Accent 5" w:semiHidden="0" w:uiPriority="68" w:unhideWhenUsed="0"/>
+    <w:lsdException w:name="Medium Grid 3 Accent 5" w:semiHidden="0" w:uiPriority="69" w:unhideWhenUsed="0"/>
+    <w:lsdException w:name="Dark List Accent 5" w:semiHidden="0" w:uiPriority="70" w:unhideWhenUsed="0"/>
+    <w:lsdException w:name="Colorful Shading Accent 5" w:semiHidden="0" w:uiPriority="71" w:unhideWhenUsed="0"/>
+    <w:lsdException w:name="Colorful List Accent 5" w:semiHidden="0" w:uiPriority="72" w:unhideWhenUsed="0"/>
+    <w:lsdException w:name="Colorful Grid Accent 5" w:semiHidden="0" w:uiPriority="73" w:unhideWhenUsed="0"/>
+    <w:lsdException w:name="Light Shading Accent 6" w:semiHidden="0" w:uiPriority="60" w:unhideWhenUsed="0"/>
+    <w:lsdException w:name="Light List Accent 6" w:semiHidden="0" w:uiPriority="61" w:unhideWhenUsed="0"/>
+    <w:lsdException w:name="Light Grid Accent 6" w:semiHidden="0" w:uiPriority="62" w:unhideWhenUsed="0"/>
+    <w:lsdException w:name="Medium Shading 1 Accent 6" w:semiHidden="0" w:uiPriority="63" w:unhideWhenUsed="0"/>
+    <w:lsdException w:name="Medium Shading 2 Accent 6" w:semiHidden="0" w:uiPriority="64" w:unhideWhenUsed="0"/>
+    <w:lsdException w:name="Medium List 1 Accent 6" w:semiHidden="0" w:uiPriority="65" w:unhideWhenUsed="0"/>
+    <w:lsdException w:name="Medium List 2 Accent 6" w:semiHidden="0" w:uiPriority="66" w:unhideWhenUsed="0"/>
+    <w:lsdException w:name="Medium Grid 1 Accent 6" w:semiHidden="0" w:uiPriority="67" w:unhideWhenUsed="0"/>
+    <w:lsdException w:name="Medium Grid 2 Accent 6" w:semiHidden="0" w:uiPriority="68" w:unhideWhenUsed="0"/>
+    <w:lsdException w:name="Medium Grid 3 Accent 6" w:semiHidden="0" w:uiPriority="69" w:unhideWhenUsed="0"/>
+    <w:lsdException w:name="Dark List Accent 6" w:semiHidden="0" w:uiPriority="70" w:unhideWhenUsed="0"/>
+    <w:lsdException w:name="Colorful Shading Accent 6" w:semiHidden="0" w:uiPriority="71" w:unhideWhenUsed="0"/>
+    <w:lsdException w:name="Colorful List Accent 6" w:semiHidden="0" w:uiPriority="72" w:unhideWhenUsed="0"/>
+    <w:lsdException w:name="Colorful Grid Accent 6" w:semiHidden="0" w:uiPriority="73" w:unhideWhenUsed="0"/>
+    <w:lsdException w:name="Subtle Emphasis" w:semiHidden="0" w:uiPriority="19" w:unhideWhenUsed="0" w:qFormat="1"/>
+    <w:lsdException w:name="Intense Emphasis" w:semiHidden="0" w:uiPriority="21" w:unhideWhenUsed="0" w:qFormat="1"/>
+    <w:lsdException w:name="Subtle Reference" w:semiHidden="0" w:uiPriority="31" w:unhideWhenUsed="0" w:qFormat="1"/>
+    <w:lsdException w:name="Intense Reference" w:semiHidden="0" w:uiPriority="32" w:unhideWhenUsed="0" w:qFormat="1"/>
+    <w:lsdException w:name="Book Title" w:semiHidden="0" w:uiPriority="33" w:unhideWhenUsed="0" w:qFormat="1"/>
+    <w:lsdException w:name="Bibliography" w:uiPriority="37"/>
+    <w:lsdException w:name="TOC Heading" w:uiPriority="39" w:qFormat="1"/>
   </w:latentStyles>
   <w:style w:type="paragraph" w:default="1" w:styleId="Normal">
     <w:name w:val="Normal"/>
@@ -2734,7 +4319,7 @@
     </a:clrScheme>
     <a:fontScheme name="Office">
       <a:majorFont>
-        <a:latin typeface="Calibri Light" panose="020F0302020204030204"/>
+        <a:latin typeface="Calibri Light"/>
         <a:ea typeface=""/>
         <a:cs typeface=""/>
         <a:font script="Jpan" typeface="游ゴシック Light"/>
@@ -2769,7 +4354,7 @@
         <a:font script="Geor" typeface="Sylfaen"/>
       </a:majorFont>
       <a:minorFont>
-        <a:latin typeface="Calibri" panose="020F0502020204030204"/>
+        <a:latin typeface="Calibri"/>
         <a:ea typeface=""/>
         <a:cs typeface=""/>
         <a:font script="Jpan" typeface="游明朝"/>
@@ -2946,7 +4531,7 @@
   <a:extraClrSchemeLst/>
   <a:extLst>
     <a:ext uri="{05A4C25C-085E-4340-85A3-A5531E510DB2}">
-      <thm15:themeFamily xmlns:thm15="http://schemas.microsoft.com/office/thememl/2012/main" name="Office Theme" id="{62F939B6-93AF-4DB8-9C6B-D6C7DFDC589F}" vid="{4A3C46E8-61CC-4603-A589-7422A47A8E4A}"/>
+      <thm15:themeFamily xmlns:thm15="http://schemas.microsoft.com/office/thememl/2012/main" xmlns="" name="Office Theme" id="{62F939B6-93AF-4DB8-9C6B-D6C7DFDC589F}" vid="{4A3C46E8-61CC-4603-A589-7422A47A8E4A}"/>
     </a:ext>
   </a:extLst>
 </a:theme>

</xml_diff>